<commit_message>
CW - alg proto
</commit_message>
<xml_diff>
--- a/mk_course_work/RPZ/черновик РПЗ.docx
+++ b/mk_course_work/RPZ/черновик РПЗ.docx
@@ -2547,12 +2547,6 @@
       </w:pPr>
       <w:r>
         <w:rPr>
-          <w:highlight w:val="none"/>
-        </w:rPr>
-        <w:tab/>
-      </w:r>
-      <w:r>
-        <w:rPr>
           <w:b/>
           <w:highlight w:val="none"/>
         </w:rPr>
@@ -2906,7 +2900,7 @@
     <w:p>
       <w:pPr>
         <w:ind w:firstLine="708"/>
-        <w:jc w:val="left"/>
+        <w:jc w:val="center"/>
         <w:spacing w:line="360" w:lineRule="auto"/>
         <w:shd w:val="nil" w:color="000000"/>
         <w:rPr>
@@ -2989,7 +2983,6 @@
           <w:pPr>
             <w:pStyle w:val="851"/>
             <w:tabs>
-              <w:tab w:val="left" w:pos="658" w:leader="none"/>
               <w:tab w:val="right" w:pos="9355" w:leader="dot"/>
             </w:tabs>
             <w:rPr>
@@ -3015,7 +3008,8 @@
           </w:r>
           <w:r>
             <w:rPr>
-              <w:sz w:val="28"/>
+              <w:i w:val="0"/>
+              <w:highlight w:val="none"/>
             </w:rPr>
           </w:r>
           <w:hyperlink w:tooltip="#_Toc1" w:anchor="_Toc1" w:history="1">
@@ -3030,14 +3024,11 @@
                 <w:i w:val="0"/>
                 <w:highlight w:val="none"/>
               </w:rPr>
-              <w:tab/>
               <w:t xml:space="preserve">1 Конструкторская часть</w:t>
             </w:r>
             <w:r>
               <w:rPr>
                 <w:rStyle w:val="844"/>
-                <w:i w:val="0"/>
-                <w:highlight w:val="none"/>
               </w:rPr>
             </w:r>
             <w:r>
@@ -3047,16 +3038,22 @@
               <w:fldChar w:fldCharType="begin"/>
               <w:instrText xml:space="preserve">PAGEREF _Toc1 \h</w:instrText>
               <w:fldChar w:fldCharType="separate"/>
-              <w:t xml:space="preserve">5</w:t>
+              <w:t xml:space="preserve">7</w:t>
               <w:fldChar w:fldCharType="end"/>
             </w:r>
           </w:hyperlink>
           <w:r>
             <w:rPr>
-              <w:sz w:val="28"/>
+              <w:i w:val="0"/>
+              <w:highlight w:val="none"/>
             </w:rPr>
           </w:r>
-          <w:r/>
+          <w:r>
+            <w:rPr>
+              <w:i w:val="0"/>
+              <w:highlight w:val="none"/>
+            </w:rPr>
+          </w:r>
         </w:p>
         <w:p>
           <w:pPr>
@@ -3066,11 +3063,9 @@
               <w:tab w:val="right" w:pos="9355" w:leader="dot"/>
             </w:tabs>
             <w:rPr>
-              <w:i w:val="0"/>
-              <w:highlight w:val="none"/>
+              <w:rStyle w:val="687"/>
             </w:rPr>
           </w:pPr>
-          <w:r/>
           <w:hyperlink w:tooltip="#_Toc2" w:anchor="_Toc2" w:history="1">
             <w:r>
               <w:rPr>
@@ -3080,17 +3075,18 @@
             <w:r>
               <w:rPr>
                 <w:rStyle w:val="844"/>
-                <w:i w:val="0"/>
-                <w:highlight w:val="none"/>
               </w:rPr>
               <w:tab/>
-              <w:t xml:space="preserve">1.1 Анализ требований технического задания</w:t>
             </w:r>
             <w:r>
               <w:rPr>
                 <w:rStyle w:val="844"/>
-                <w:i w:val="0"/>
-                <w:highlight w:val="none"/>
+              </w:rPr>
+              <w:t xml:space="preserve">1.1 Разработка функциональной схемы</w:t>
+            </w:r>
+            <w:r>
+              <w:rPr>
+                <w:rStyle w:val="844"/>
               </w:rPr>
             </w:r>
             <w:r>
@@ -3100,17 +3096,181 @@
               <w:fldChar w:fldCharType="begin"/>
               <w:instrText xml:space="preserve">PAGEREF _Toc2 \h</w:instrText>
               <w:fldChar w:fldCharType="separate"/>
-              <w:t xml:space="preserve">5</w:t>
+              <w:t xml:space="preserve">7</w:t>
               <w:fldChar w:fldCharType="end"/>
             </w:r>
           </w:hyperlink>
           <w:r>
             <w:rPr>
+              <w:rStyle w:val="687"/>
+            </w:rPr>
+          </w:r>
+        </w:p>
+        <w:p>
+          <w:pPr>
+            <w:pStyle w:val="853"/>
+            <w:tabs>
+              <w:tab w:val="left" w:pos="1225" w:leader="none"/>
+              <w:tab w:val="right" w:pos="9355" w:leader="dot"/>
+            </w:tabs>
+            <w:rPr>
+              <w:b/>
+              <w:i w:val="0"/>
+              <w:highlight w:val="none"/>
+            </w:rPr>
+          </w:pPr>
+          <w:hyperlink w:tooltip="#_Toc3" w:anchor="_Toc3" w:history="1">
+            <w:r>
+              <w:rPr>
+                <w:rStyle w:val="844"/>
+              </w:rPr>
+            </w:r>
+            <w:r>
+              <w:rPr>
+                <w:rStyle w:val="844"/>
+                <w:b/>
+                <w:i w:val="0"/>
+                <w:highlight w:val="none"/>
+              </w:rPr>
+              <w:tab/>
+            </w:r>
+            <w:r>
+              <w:rPr>
+                <w:rStyle w:val="844"/>
+              </w:rPr>
+              <w:t xml:space="preserve">1.1.1 Разработка обобщенной функциональной схемы</w:t>
+            </w:r>
+            <w:r>
+              <w:rPr>
+                <w:rStyle w:val="844"/>
+              </w:rPr>
+            </w:r>
+            <w:r>
+              <w:tab/>
+            </w:r>
+            <w:r>
+              <w:fldChar w:fldCharType="begin"/>
+              <w:instrText xml:space="preserve">PAGEREF _Toc3 \h</w:instrText>
+              <w:fldChar w:fldCharType="separate"/>
+              <w:t xml:space="preserve">7</w:t>
+              <w:fldChar w:fldCharType="end"/>
+            </w:r>
+          </w:hyperlink>
+          <w:r>
+            <w:rPr>
+              <w:b/>
               <w:i w:val="0"/>
               <w:highlight w:val="none"/>
             </w:rPr>
           </w:r>
-          <w:r/>
+        </w:p>
+        <w:p>
+          <w:pPr>
+            <w:pStyle w:val="853"/>
+            <w:tabs>
+              <w:tab w:val="left" w:pos="1225" w:leader="none"/>
+              <w:tab w:val="right" w:pos="9355" w:leader="dot"/>
+            </w:tabs>
+            <w:rPr>
+              <w:rStyle w:val="689"/>
+            </w:rPr>
+          </w:pPr>
+          <w:hyperlink w:tooltip="#_Toc4" w:anchor="_Toc4" w:history="1">
+            <w:r>
+              <w:rPr>
+                <w:rStyle w:val="844"/>
+              </w:rPr>
+            </w:r>
+            <w:r>
+              <w:rPr>
+                <w:rStyle w:val="844"/>
+              </w:rPr>
+              <w:tab/>
+            </w:r>
+            <w:r>
+              <w:rPr>
+                <w:rStyle w:val="844"/>
+              </w:rPr>
+              <w:t xml:space="preserve">1.1.2 </w:t>
+            </w:r>
+            <w:r>
+              <w:rPr>
+                <w:rStyle w:val="844"/>
+              </w:rPr>
+              <w:t xml:space="preserve">Описание архитектуры и технические характеристики микроконтрол</w:t>
+            </w:r>
+            <w:r>
+              <w:rPr>
+                <w:rStyle w:val="844"/>
+              </w:rPr>
+              <w:t xml:space="preserve">лера</w:t>
+            </w:r>
+            <w:r>
+              <w:rPr>
+                <w:rStyle w:val="844"/>
+              </w:rPr>
+            </w:r>
+            <w:r>
+              <w:tab/>
+            </w:r>
+            <w:r>
+              <w:fldChar w:fldCharType="begin"/>
+              <w:instrText xml:space="preserve">PAGEREF _Toc4 \h</w:instrText>
+              <w:fldChar w:fldCharType="separate"/>
+              <w:t xml:space="preserve">8</w:t>
+              <w:fldChar w:fldCharType="end"/>
+            </w:r>
+          </w:hyperlink>
+          <w:r>
+            <w:rPr>
+              <w:rStyle w:val="689"/>
+            </w:rPr>
+          </w:r>
+        </w:p>
+        <w:p>
+          <w:pPr>
+            <w:pStyle w:val="853"/>
+            <w:tabs>
+              <w:tab w:val="right" w:pos="9355" w:leader="dot"/>
+            </w:tabs>
+            <w:rPr>
+              <w:rStyle w:val="687"/>
+            </w:rPr>
+          </w:pPr>
+          <w:hyperlink w:tooltip="#_Toc5" w:anchor="_Toc5" w:history="1">
+            <w:r>
+              <w:rPr>
+                <w:rStyle w:val="844"/>
+              </w:rPr>
+            </w:r>
+            <w:r>
+              <w:rPr>
+                <w:rStyle w:val="844"/>
+                <w:highlight w:val="none"/>
+              </w:rPr>
+              <w:t xml:space="preserve">1.1.3 Детализация функциональной схемы</w:t>
+            </w:r>
+            <w:r>
+              <w:rPr>
+                <w:rStyle w:val="844"/>
+              </w:rPr>
+            </w:r>
+            <w:r>
+              <w:tab/>
+            </w:r>
+            <w:r>
+              <w:fldChar w:fldCharType="begin"/>
+              <w:instrText xml:space="preserve">PAGEREF _Toc5 \h</w:instrText>
+              <w:fldChar w:fldCharType="separate"/>
+              <w:t xml:space="preserve">10</w:t>
+              <w:fldChar w:fldCharType="end"/>
+            </w:r>
+          </w:hyperlink>
+          <w:r>
+            <w:rPr>
+              <w:rStyle w:val="687"/>
+            </w:rPr>
+          </w:r>
         </w:p>
         <w:p>
           <w:pPr>
@@ -3120,12 +3280,10 @@
               <w:tab w:val="right" w:pos="9355" w:leader="dot"/>
             </w:tabs>
             <w:rPr>
-              <w:i w:val="0"/>
-              <w:highlight w:val="none"/>
+              <w:highlight w:val="yellow"/>
             </w:rPr>
           </w:pPr>
-          <w:r/>
-          <w:hyperlink w:tooltip="#_Toc3" w:anchor="_Toc3" w:history="1">
+          <w:hyperlink w:tooltip="#_Toc6" w:anchor="_Toc6" w:history="1">
             <w:r>
               <w:rPr>
                 <w:rStyle w:val="844"/>
@@ -3134,17 +3292,20 @@
             <w:r>
               <w:rPr>
                 <w:rStyle w:val="844"/>
-                <w:i w:val="0"/>
                 <w:highlight w:val="none"/>
               </w:rPr>
               <w:tab/>
-              <w:t xml:space="preserve">1.2 Разработка функциональной схемы</w:t>
             </w:r>
             <w:r>
               <w:rPr>
                 <w:rStyle w:val="844"/>
-                <w:i w:val="0"/>
-                <w:highlight w:val="none"/>
+                <w:highlight w:val="yellow"/>
+              </w:rPr>
+              <w:t xml:space="preserve">1.2 Разработка принципиальной схемы</w:t>
+            </w:r>
+            <w:r>
+              <w:rPr>
+                <w:rStyle w:val="844"/>
               </w:rPr>
             </w:r>
             <w:r>
@@ -3152,19 +3313,158 @@
             </w:r>
             <w:r>
               <w:fldChar w:fldCharType="begin"/>
-              <w:instrText xml:space="preserve">PAGEREF _Toc3 \h</w:instrText>
+              <w:instrText xml:space="preserve">PAGEREF _Toc6 \h</w:instrText>
               <w:fldChar w:fldCharType="separate"/>
-              <w:t xml:space="preserve">5</w:t>
+              <w:t xml:space="preserve">10</w:t>
               <w:fldChar w:fldCharType="end"/>
             </w:r>
           </w:hyperlink>
           <w:r>
             <w:rPr>
-              <w:i w:val="0"/>
+              <w:highlight w:val="yellow"/>
+            </w:rPr>
+          </w:r>
+        </w:p>
+        <w:p>
+          <w:pPr>
+            <w:pStyle w:val="852"/>
+            <w:tabs>
+              <w:tab w:val="left" w:pos="941" w:leader="none"/>
+              <w:tab w:val="right" w:pos="9355" w:leader="dot"/>
+            </w:tabs>
+            <w:rPr>
+              <w:rStyle w:val="687"/>
+              <w:highlight w:val="none"/>
+            </w:rPr>
+          </w:pPr>
+          <w:hyperlink w:tooltip="#_Toc7" w:anchor="_Toc7" w:history="1">
+            <w:r>
+              <w:rPr>
+                <w:rStyle w:val="844"/>
+              </w:rPr>
+            </w:r>
+            <w:r>
+              <w:rPr>
+                <w:rStyle w:val="844"/>
+              </w:rPr>
+              <w:tab/>
+            </w:r>
+            <w:r>
+              <w:rPr>
+                <w:rStyle w:val="844"/>
+              </w:rPr>
+              <w:t xml:space="preserve">1.3 Алгоритм основной программы</w:t>
+            </w:r>
+            <w:r>
+              <w:rPr>
+                <w:rStyle w:val="844"/>
+              </w:rPr>
+            </w:r>
+            <w:r>
+              <w:tab/>
+            </w:r>
+            <w:r>
+              <w:fldChar w:fldCharType="begin"/>
+              <w:instrText xml:space="preserve">PAGEREF _Toc7 \h</w:instrText>
+              <w:fldChar w:fldCharType="separate"/>
+              <w:t xml:space="preserve">11</w:t>
+              <w:fldChar w:fldCharType="end"/>
+            </w:r>
+          </w:hyperlink>
+          <w:r>
+            <w:rPr>
+              <w:rStyle w:val="687"/>
               <w:highlight w:val="none"/>
             </w:rPr>
           </w:r>
-          <w:r/>
+        </w:p>
+        <w:p>
+          <w:pPr>
+            <w:pStyle w:val="851"/>
+            <w:tabs>
+              <w:tab w:val="right" w:pos="9355" w:leader="dot"/>
+            </w:tabs>
+            <w:rPr>
+              <w:highlight w:val="none"/>
+            </w:rPr>
+          </w:pPr>
+          <w:hyperlink w:tooltip="#_Toc8" w:anchor="_Toc8" w:history="1">
+            <w:r>
+              <w:rPr>
+                <w:rStyle w:val="844"/>
+              </w:rPr>
+            </w:r>
+            <w:r>
+              <w:rPr>
+                <w:rStyle w:val="844"/>
+              </w:rPr>
+              <w:t xml:space="preserve">2 Технологическая часть</w:t>
+            </w:r>
+            <w:r>
+              <w:rPr>
+                <w:rStyle w:val="844"/>
+              </w:rPr>
+            </w:r>
+            <w:r>
+              <w:tab/>
+            </w:r>
+            <w:r>
+              <w:fldChar w:fldCharType="begin"/>
+              <w:instrText xml:space="preserve">PAGEREF _Toc8 \h</w:instrText>
+              <w:fldChar w:fldCharType="separate"/>
+              <w:t xml:space="preserve">14</w:t>
+              <w:fldChar w:fldCharType="end"/>
+            </w:r>
+          </w:hyperlink>
+          <w:r>
+            <w:rPr>
+              <w:highlight w:val="none"/>
+            </w:rPr>
+          </w:r>
+        </w:p>
+        <w:p>
+          <w:pPr>
+            <w:pStyle w:val="852"/>
+            <w:tabs>
+              <w:tab w:val="right" w:pos="9355" w:leader="dot"/>
+            </w:tabs>
+            <w:rPr>
+              <w:rStyle w:val="687"/>
+            </w:rPr>
+          </w:pPr>
+          <w:hyperlink w:tooltip="#_Toc9" w:anchor="_Toc9" w:history="1">
+            <w:r>
+              <w:rPr>
+                <w:rStyle w:val="844"/>
+              </w:rPr>
+            </w:r>
+            <w:r>
+              <w:rPr>
+                <w:rStyle w:val="844"/>
+              </w:rPr>
+              <w:t xml:space="preserve">2.1 Тестирование программы</w:t>
+            </w:r>
+            <w:r>
+              <w:rPr>
+                <w:rStyle w:val="844"/>
+              </w:rPr>
+            </w:r>
+            <w:r>
+              <w:tab/>
+            </w:r>
+            <w:r>
+              <w:fldChar w:fldCharType="begin"/>
+              <w:instrText xml:space="preserve">PAGEREF _Toc9 \h</w:instrText>
+              <w:fldChar w:fldCharType="separate"/>
+              <w:t xml:space="preserve">14</w:t>
+              <w:fldChar w:fldCharType="end"/>
+            </w:r>
+          </w:hyperlink>
+          <w:r>
+            <w:rPr>
+              <w:rStyle w:val="687"/>
+            </w:rPr>
+          </w:r>
         </w:p>
         <w:p>
           <w:pPr>
@@ -3253,7 +3553,6 @@
           <w:rStyle w:val="685"/>
         </w:rPr>
       </w:r>
-      <w:bookmarkStart w:id="1" w:name="_Toc1"/>
       <w:r>
         <w:rPr>
           <w:b/>
@@ -3448,7 +3747,7 @@
     <w:p>
       <w:pPr>
         <w:pStyle w:val="684"/>
-        <w:ind w:firstLine="708"/>
+        <w:ind w:firstLine="0"/>
         <w:spacing w:line="360" w:lineRule="auto"/>
         <w:rPr>
           <w:b/>
@@ -3457,6 +3756,8 @@
           <w:highlight w:val="none"/>
         </w:rPr>
       </w:pPr>
+      <w:r/>
+      <w:bookmarkStart w:id="1" w:name="_Toc1"/>
       <w:r>
         <w:rPr>
           <w:b/>
@@ -3466,24 +3767,20 @@
         </w:rPr>
         <w:t xml:space="preserve">1 Конструкторская часть</w:t>
       </w:r>
+      <w:r/>
       <w:bookmarkEnd w:id="1"/>
-      <w:r>
-        <w:rPr>
-          <w:b/>
-          <w:i w:val="0"/>
-          <w:sz w:val="28"/>
-          <w:highlight w:val="none"/>
-        </w:rPr>
-      </w:r>
+      <w:r/>
       <w:r/>
     </w:p>
     <w:p>
       <w:pPr>
-        <w:spacing w:line="360" w:lineRule="auto"/>
+        <w:pStyle w:val="686"/>
         <w:rPr>
           <w:rStyle w:val="687"/>
         </w:rPr>
       </w:pPr>
+      <w:r/>
+      <w:bookmarkStart w:id="2" w:name="_Toc2"/>
       <w:r>
         <w:tab/>
       </w:r>
@@ -3493,12 +3790,14 @@
         </w:rPr>
         <w:t xml:space="preserve">1.1 Разработка функциональной схемы</w:t>
       </w:r>
+      <w:r/>
+      <w:bookmarkEnd w:id="2"/>
+      <w:r/>
       <w:r>
         <w:rPr>
           <w:rStyle w:val="687"/>
         </w:rPr>
       </w:r>
-      <w:r/>
     </w:p>
     <w:p>
       <w:pPr>
@@ -3510,6 +3809,8 @@
           <w:highlight w:val="none"/>
         </w:rPr>
       </w:pPr>
+      <w:r/>
+      <w:bookmarkStart w:id="3" w:name="_Toc3"/>
       <w:r>
         <w:rPr>
           <w:b/>
@@ -3518,20 +3819,28 @@
           <w:highlight w:val="none"/>
         </w:rPr>
         <w:tab/>
-        <w:t xml:space="preserve">1.1.1 Разработка обобщенной функциональной схема</w:t>
-      </w:r>
+      </w:r>
+      <w:r>
+        <w:rPr>
+          <w:rStyle w:val="689"/>
+        </w:rPr>
+        <w:t xml:space="preserve">1.1.1 Разработка обобщенной функциональной схемы</w:t>
+      </w:r>
+      <w:r/>
+      <w:bookmarkEnd w:id="3"/>
+      <w:r/>
       <w:r/>
     </w:p>
     <w:p>
       <w:pPr>
         <w:pStyle w:val="870"/>
+        <w:ind w:left="0" w:right="0" w:firstLine="708"/>
         <w:jc w:val="both"/>
         <w:rPr>
           <w:highlight w:val="none"/>
         </w:rPr>
       </w:pPr>
       <w:r>
-        <w:tab/>
         <w:t xml:space="preserve">На основе текста задания можно определить, что  система будет состоять из следующих элементом:</w:t>
       </w:r>
       <w:r/>
@@ -3541,8 +3850,9 @@
         <w:pStyle w:val="870"/>
         <w:numPr>
           <w:ilvl w:val="0"/>
-          <w:numId w:val="4"/>
+          <w:numId w:val="10"/>
         </w:numPr>
+        <w:ind w:right="0"/>
         <w:jc w:val="both"/>
       </w:pPr>
       <w:r>
@@ -3563,8 +3873,9 @@
         <w:pStyle w:val="870"/>
         <w:numPr>
           <w:ilvl w:val="0"/>
-          <w:numId w:val="4"/>
+          <w:numId w:val="10"/>
         </w:numPr>
+        <w:ind w:right="0"/>
         <w:jc w:val="both"/>
       </w:pPr>
       <w:r>
@@ -3585,8 +3896,9 @@
         <w:pStyle w:val="870"/>
         <w:numPr>
           <w:ilvl w:val="0"/>
-          <w:numId w:val="4"/>
+          <w:numId w:val="10"/>
         </w:numPr>
+        <w:ind w:right="0"/>
         <w:jc w:val="both"/>
       </w:pPr>
       <w:r>
@@ -3607,8 +3919,9 @@
         <w:pStyle w:val="870"/>
         <w:numPr>
           <w:ilvl w:val="0"/>
-          <w:numId w:val="4"/>
+          <w:numId w:val="10"/>
         </w:numPr>
+        <w:ind w:right="0"/>
         <w:jc w:val="both"/>
       </w:pPr>
       <w:r>
@@ -3627,6 +3940,7 @@
     <w:p>
       <w:pPr>
         <w:pStyle w:val="870"/>
+        <w:ind w:left="0" w:right="0" w:firstLine="708"/>
         <w:jc w:val="both"/>
         <w:rPr>
           <w:highlight w:val="none"/>
@@ -3636,7 +3950,6 @@
         <w:rPr>
           <w:highlight w:val="none"/>
         </w:rPr>
-        <w:tab/>
         <w:t xml:space="preserve">Кроме того, необходимо осуществлять передачу данных к ПЭВМ, для чего понадобится драйвер, преобразующий сигналы интерфейса UART/I2C/SPI в сигналы интерфейса USB/RS-232.</w:t>
       </w:r>
       <w:r>
@@ -3649,6 +3962,7 @@
     <w:p>
       <w:pPr>
         <w:pStyle w:val="870"/>
+        <w:ind w:left="0" w:right="0" w:firstLine="708"/>
         <w:jc w:val="both"/>
         <w:rPr>
           <w:highlight w:val="none"/>
@@ -3658,7 +3972,6 @@
         <w:rPr>
           <w:highlight w:val="none"/>
         </w:rPr>
-        <w:tab/>
         <w:t xml:space="preserve">Для управления дисплеем и светодиодной матрицей так же будем использовать вспомогательные драйвера, чтобы сократить количество задействованных контактов МК.</w:t>
       </w:r>
       <w:r>
@@ -3671,6 +3984,7 @@
     <w:p>
       <w:pPr>
         <w:pStyle w:val="870"/>
+        <w:ind w:left="0" w:right="0" w:firstLine="708"/>
         <w:jc w:val="both"/>
         <w:rPr>
           <w:highlight w:val="none"/>
@@ -3680,35 +3994,30 @@
         <w:rPr>
           <w:highlight w:val="none"/>
         </w:rPr>
-        <w:tab/>
         <w:t xml:space="preserve">На основе результатов первичного анализа требований была составлена обобщенная функциональная схема, представленная на рисунке 1.</w:t>
       </w:r>
+      <w:r>
+        <w:rPr>
+          <w:highlight w:val="none"/>
+        </w:rPr>
+      </w:r>
+      <w:r>
+        <w:rPr>
+          <w:highlight w:val="none"/>
+        </w:rPr>
+      </w:r>
       <w:r/>
+      <w:r>
+        <w:rPr>
+          <w:highlight w:val="none"/>
+        </w:rPr>
+      </w:r>
     </w:p>
     <w:p>
       <w:pPr>
         <w:pStyle w:val="870"/>
-        <w:jc w:val="both"/>
-        <w:rPr>
-          <w:highlight w:val="none"/>
-        </w:rPr>
-      </w:pPr>
-      <w:r>
-        <w:rPr>
-          <w:highlight w:val="none"/>
-        </w:rPr>
-      </w:r>
-      <w:r>
-        <w:rPr>
-          <w:highlight w:val="none"/>
-        </w:rPr>
-      </w:r>
-      <w:r/>
-    </w:p>
-    <w:p>
-      <w:pPr>
-        <w:pStyle w:val="870"/>
-        <w:jc w:val="both"/>
+        <w:ind w:left="0" w:right="0" w:firstLine="0"/>
+        <w:jc w:val="center"/>
         <w:rPr>
           <w:highlight w:val="none"/>
         </w:rPr>
@@ -3723,7 +4032,7 @@
           <mc:Choice Requires="wpg">
             <w:drawing>
               <wp:inline xmlns:wp="http://schemas.openxmlformats.org/drawingml/2006/wordprocessingDrawing" distT="0" distB="0" distL="0" distR="0">
-                <wp:extent cx="5940425" cy="3152947"/>
+                <wp:extent cx="5940424" cy="3152946"/>
                 <wp:effectExtent l="0" t="0" r="0" b="0"/>
                 <wp:docPr id="5" name="" hidden="0"/>
                 <wp:cNvGraphicFramePr>
@@ -3733,7 +4042,7 @@
                   <a:graphicData uri="http://schemas.openxmlformats.org/drawingml/2006/picture">
                     <pic:pic xmlns:pic="http://schemas.openxmlformats.org/drawingml/2006/picture">
                       <pic:nvPicPr>
-                        <pic:cNvPr id="25893837" name="" hidden="0"/>
+                        <pic:cNvPr id="1757302206" name="" hidden="0"/>
                         <pic:cNvPicPr>
                           <a:picLocks noChangeAspect="1"/>
                         </pic:cNvPicPr>
@@ -3746,7 +4055,7 @@
                       <pic:spPr bwMode="auto">
                         <a:xfrm>
                           <a:off x="0" y="0"/>
-                          <a:ext cx="5940424" cy="3152946"/>
+                          <a:ext cx="5940423" cy="3152945"/>
                         </a:xfrm>
                         <a:prstGeom prst="rect">
                           <a:avLst/>
@@ -3776,7 +4085,7 @@
                   <v:f eqn="sum @10 21600 0"/>
                 </v:formulas>
               </v:shapetype>
-              <v:shape id="_x0000_i4" o:spid="_x0000_s4" type="#_x0000_t75" style="mso-wrap-distance-left:0.0pt;mso-wrap-distance-top:0.0pt;mso-wrap-distance-right:0.0pt;mso-wrap-distance-bottom:0.0pt;width:467.8pt;height:248.3pt;" stroked="false">
+              <v:shape id="_x0000_i4" o:spid="_x0000_s4" type="#_x0000_t75" style="mso-wrap-distance-left:0.0pt;mso-wrap-distance-top:0.0pt;mso-wrap-distance-right:0.0pt;mso-wrap-distance-bottom:0.0pt;width:467.7pt;height:248.3pt;" stroked="false">
                 <v:path textboxrect="0,0,0,0"/>
                 <v:imagedata r:id="rId17" o:title=""/>
               </v:shape>
@@ -3794,6 +4103,7 @@
     <w:p>
       <w:pPr>
         <w:pStyle w:val="870"/>
+        <w:ind w:left="0" w:right="0" w:firstLine="0"/>
         <w:jc w:val="center"/>
       </w:pPr>
       <w:r>
@@ -3811,44 +4121,42 @@
     </w:p>
     <w:p>
       <w:pPr>
-        <w:jc w:val="both"/>
-        <w:spacing w:line="360" w:lineRule="auto"/>
+        <w:pStyle w:val="688"/>
         <w:rPr>
           <w:rStyle w:val="689"/>
-          <w:sz w:val="28"/>
         </w:rPr>
       </w:pPr>
+      <w:r/>
+      <w:bookmarkStart w:id="4" w:name="_Toc4"/>
       <w:r>
         <w:tab/>
       </w:r>
       <w:r>
         <w:rPr>
           <w:rStyle w:val="689"/>
-          <w:sz w:val="28"/>
         </w:rPr>
         <w:t xml:space="preserve">1.1.2 </w:t>
       </w:r>
       <w:r>
         <w:rPr>
           <w:rStyle w:val="689"/>
-          <w:sz w:val="28"/>
         </w:rPr>
         <w:t xml:space="preserve">Описание архитектуры и технические характеристики микроконтрол</w:t>
       </w:r>
       <w:r>
         <w:rPr>
           <w:rStyle w:val="689"/>
-          <w:sz w:val="28"/>
         </w:rPr>
         <w:t xml:space="preserve">лера</w:t>
       </w:r>
+      <w:r/>
+      <w:bookmarkEnd w:id="4"/>
+      <w:r/>
       <w:r>
         <w:rPr>
           <w:rStyle w:val="689"/>
-          <w:sz w:val="28"/>
-        </w:rPr>
-      </w:r>
-      <w:r/>
+        </w:rPr>
+      </w:r>
     </w:p>
     <w:p>
       <w:pPr>
@@ -3984,7 +4292,7 @@
         <w:pStyle w:val="702"/>
         <w:numPr>
           <w:ilvl w:val="0"/>
-          <w:numId w:val="6"/>
+          <w:numId w:val="11"/>
         </w:numPr>
         <w:jc w:val="both"/>
         <w:spacing w:line="360" w:lineRule="auto"/>
@@ -4013,7 +4321,7 @@
         <w:pStyle w:val="702"/>
         <w:numPr>
           <w:ilvl w:val="0"/>
-          <w:numId w:val="6"/>
+          <w:numId w:val="11"/>
         </w:numPr>
         <w:jc w:val="both"/>
         <w:spacing w:line="360" w:lineRule="auto"/>
@@ -4042,7 +4350,7 @@
         <w:pStyle w:val="702"/>
         <w:numPr>
           <w:ilvl w:val="0"/>
-          <w:numId w:val="6"/>
+          <w:numId w:val="11"/>
         </w:numPr>
         <w:jc w:val="both"/>
         <w:spacing w:line="360" w:lineRule="auto"/>
@@ -4071,7 +4379,7 @@
         <w:pStyle w:val="702"/>
         <w:numPr>
           <w:ilvl w:val="0"/>
-          <w:numId w:val="6"/>
+          <w:numId w:val="11"/>
         </w:numPr>
         <w:jc w:val="both"/>
         <w:spacing w:line="360" w:lineRule="auto"/>
@@ -4100,7 +4408,7 @@
         <w:pStyle w:val="702"/>
         <w:numPr>
           <w:ilvl w:val="0"/>
-          <w:numId w:val="6"/>
+          <w:numId w:val="11"/>
         </w:numPr>
         <w:jc w:val="both"/>
         <w:spacing w:line="360" w:lineRule="auto"/>
@@ -4129,7 +4437,7 @@
         <w:pStyle w:val="702"/>
         <w:numPr>
           <w:ilvl w:val="0"/>
-          <w:numId w:val="6"/>
+          <w:numId w:val="11"/>
         </w:numPr>
         <w:jc w:val="both"/>
         <w:spacing w:line="360" w:lineRule="auto"/>
@@ -4158,7 +4466,7 @@
         <w:pStyle w:val="702"/>
         <w:numPr>
           <w:ilvl w:val="0"/>
-          <w:numId w:val="6"/>
+          <w:numId w:val="11"/>
         </w:numPr>
         <w:jc w:val="both"/>
         <w:spacing w:line="360" w:lineRule="auto"/>
@@ -4533,6 +4841,8 @@
           <w:rStyle w:val="687"/>
         </w:rPr>
       </w:pPr>
+      <w:r/>
+      <w:bookmarkStart w:id="5" w:name="_Toc5"/>
       <w:r>
         <w:rPr>
           <w:rStyle w:val="687"/>
@@ -4540,6 +4850,9 @@
         </w:rPr>
         <w:t xml:space="preserve">1.1.3 Детализация функциональной схемы</w:t>
       </w:r>
+      <w:r/>
+      <w:bookmarkEnd w:id="5"/>
+      <w:r/>
       <w:r/>
     </w:p>
     <w:p>
@@ -4867,161 +5180,1030 @@
     </w:p>
     <w:p>
       <w:pPr>
-        <w:shd w:val="nil" w:color="auto"/>
-        <w:rPr>
-          <w:sz w:val="28"/>
-          <w:highlight w:val="none"/>
+        <w:pStyle w:val="686"/>
+        <w:rPr>
+          <w:sz w:val="28"/>
+          <w:highlight w:val="yellow"/>
         </w:rPr>
       </w:pPr>
-      <w:r>
-        <w:rPr>
-          <w:sz w:val="28"/>
-          <w:highlight w:val="none"/>
-        </w:rPr>
-        <w:br w:type="page" w:clear="all"/>
-      </w:r>
-      <w:r>
-        <w:rPr>
-          <w:sz w:val="28"/>
-          <w:highlight w:val="none"/>
-        </w:rPr>
-      </w:r>
+      <w:r/>
+      <w:bookmarkStart w:id="6" w:name="_Toc6"/>
+      <w:r>
+        <w:rPr>
+          <w:sz w:val="28"/>
+          <w:highlight w:val="none"/>
+        </w:rPr>
+        <w:tab/>
+      </w:r>
+      <w:r>
+        <w:rPr>
+          <w:sz w:val="28"/>
+          <w:highlight w:val="yellow"/>
+        </w:rPr>
+        <w:t xml:space="preserve">1.2 Разработка принципиальной схемы</w:t>
+      </w:r>
+      <w:r/>
+      <w:bookmarkEnd w:id="6"/>
+      <w:r/>
       <w:r/>
     </w:p>
     <w:p>
       <w:pPr>
         <w:pStyle w:val="686"/>
         <w:rPr>
-          <w:sz w:val="28"/>
+          <w:rStyle w:val="687"/>
+          <w:highlight w:val="none"/>
+        </w:rPr>
+      </w:pPr>
+      <w:r/>
+      <w:bookmarkStart w:id="7" w:name="_Toc7"/>
+      <w:r>
+        <w:tab/>
+      </w:r>
+      <w:r>
+        <w:rPr>
+          <w:rStyle w:val="687"/>
+        </w:rPr>
+        <w:t xml:space="preserve">1.3 Алгоритм основной программы</w:t>
+      </w:r>
+      <w:r/>
+      <w:bookmarkEnd w:id="7"/>
+      <w:r/>
+      <w:r>
+        <w:rPr>
+          <w:rStyle w:val="687"/>
+        </w:rPr>
+      </w:r>
+    </w:p>
+    <w:p>
+      <w:pPr>
+        <w:jc w:val="both"/>
+        <w:spacing w:line="360" w:lineRule="auto"/>
+        <w:rPr>
+          <w:rStyle w:val="687"/>
+          <w:b w:val="0"/>
+          <w:highlight w:val="none"/>
+        </w:rPr>
+      </w:pPr>
+      <w:r>
+        <w:rPr>
+          <w:rStyle w:val="687"/>
+          <w:highlight w:val="none"/>
+        </w:rPr>
+        <w:tab/>
+      </w:r>
+      <w:r>
+        <w:rPr>
+          <w:rStyle w:val="687"/>
+          <w:b w:val="0"/>
+          <w:highlight w:val="none"/>
+        </w:rPr>
+        <w:t xml:space="preserve">Схема алгоритма представлена на </w:t>
+      </w:r>
+      <w:r>
+        <w:rPr>
+          <w:rStyle w:val="687"/>
+          <w:b w:val="0"/>
           <w:highlight w:val="yellow"/>
         </w:rPr>
+        <w:t xml:space="preserve">рисунках Х и Х</w:t>
+      </w:r>
+      <w:r>
+        <w:rPr>
+          <w:rStyle w:val="687"/>
+          <w:b w:val="0"/>
+          <w:highlight w:val="none"/>
+        </w:rPr>
+        <w:t xml:space="preserve">, а код основной программы — в </w:t>
+      </w:r>
+      <w:r>
+        <w:rPr>
+          <w:rStyle w:val="687"/>
+          <w:b w:val="0"/>
+          <w:highlight w:val="yellow"/>
+        </w:rPr>
+        <w:t xml:space="preserve">приложении Х.</w:t>
+      </w:r>
+      <w:r>
+        <w:rPr>
+          <w:rStyle w:val="687"/>
+          <w:b w:val="0"/>
+          <w:highlight w:val="yellow"/>
+        </w:rPr>
+      </w:r>
+    </w:p>
+    <w:p>
+      <w:pPr>
+        <w:jc w:val="both"/>
+        <w:spacing w:line="360" w:lineRule="auto"/>
+        <w:rPr>
+          <w:rStyle w:val="687"/>
+          <w:b w:val="0"/>
+          <w:highlight w:val="none"/>
+        </w:rPr>
       </w:pPr>
       <w:r>
         <w:rPr>
-          <w:sz w:val="28"/>
+          <w:rStyle w:val="687"/>
+          <w:b w:val="0"/>
           <w:highlight w:val="none"/>
         </w:rPr>
         <w:tab/>
-      </w:r>
-      <w:r>
-        <w:rPr>
+        <w:t xml:space="preserve">Основная идея алгоритма состоит в том, что система может находиться либо в режиме прохождения серии испытаний, либо в режиме паузы.</w:t>
+      </w:r>
+      <w:r>
+        <w:rPr>
+          <w:rStyle w:val="687"/>
+          <w:b w:val="0"/>
+          <w:highlight w:val="none"/>
+        </w:rPr>
+      </w:r>
+    </w:p>
+    <w:p>
+      <w:pPr>
+        <w:jc w:val="both"/>
+        <w:spacing w:line="360" w:lineRule="auto"/>
+        <w:rPr>
+          <w:rStyle w:val="687"/>
+          <w:b w:val="0"/>
+          <w:highlight w:val="none"/>
+        </w:rPr>
+      </w:pPr>
+      <w:r>
+        <w:rPr>
+          <w:rStyle w:val="687"/>
+          <w:b w:val="0"/>
+          <w:highlight w:val="none"/>
+        </w:rPr>
+        <w:tab/>
+        <w:t xml:space="preserve">В активном режиме (режиме прохождения испытаний) можно ускорять или замедлять скорость движения мишени. В случае правильного «захвата цели» на дисплей будет выведено время реакции в данном испытании в миллисекундах, а горящий светодиод «переместится» на другую строку матрицы. Иначе — система издаст звуковой сигнал. После окончания заданного числа испытаний система выведет среднее время реакции и перейдет в режим паузы. Также испытания можно прервать нажатием кнопки «Restart» (в этом случае дисплей будет погашен).</w:t>
+      </w:r>
+      <w:r>
+        <w:rPr>
+          <w:rStyle w:val="687"/>
+          <w:b w:val="0"/>
+          <w:highlight w:val="none"/>
+        </w:rPr>
+      </w:r>
+    </w:p>
+    <w:p>
+      <w:pPr>
+        <w:jc w:val="both"/>
+        <w:spacing w:line="360" w:lineRule="auto"/>
+        <w:rPr>
+          <w:rStyle w:val="687"/>
+          <w:b w:val="0"/>
+          <w:highlight w:val="none"/>
+        </w:rPr>
+      </w:pPr>
+      <w:r>
+        <w:rPr>
+          <w:rStyle w:val="687"/>
+          <w:b w:val="0"/>
+          <w:highlight w:val="none"/>
+        </w:rPr>
+        <w:tab/>
+        <w:t xml:space="preserve">В режиме паузы светодиоды погашены. Если серия испытаний была пройдена до конца, можно отправить на ПЭВМ через драйвер UART-USB информацию о времени реакции на каждую мишень и о среднем времени реакции. Можно начать новое испытание кнопкой «Restart», переменные для подсчета времени и числа пройденных испытаний обнулятся, как и показания диспл</w:t>
+      </w:r>
+      <w:r>
+        <w:rPr>
+          <w:rStyle w:val="687"/>
+          <w:b w:val="0"/>
+          <w:highlight w:val="none"/>
+        </w:rPr>
+        <w:t xml:space="preserve">ея.</w:t>
+      </w:r>
+      <w:r>
+        <w:rPr>
+          <w:rStyle w:val="687"/>
+          <w:b w:val="0"/>
+          <w:highlight w:val="none"/>
+        </w:rPr>
+      </w:r>
+    </w:p>
+    <w:p>
+      <w:pPr>
+        <w:jc w:val="both"/>
+        <w:spacing w:line="360" w:lineRule="auto"/>
+        <w:rPr>
+          <w:rStyle w:val="687"/>
+          <w:b w:val="0"/>
+          <w:highlight w:val="none"/>
+        </w:rPr>
+      </w:pPr>
+      <w:r>
+        <w:rPr>
+          <w:rStyle w:val="687"/>
+          <w:b w:val="0"/>
+          <w:highlight w:val="none"/>
+        </w:rPr>
+        <w:tab/>
+        <w:t xml:space="preserve">Назначение некоторых используемых переменных и функций:</w:t>
+      </w:r>
+      <w:r>
+        <w:rPr>
+          <w:rStyle w:val="687"/>
+          <w:b w:val="0"/>
+          <w:highlight w:val="none"/>
+        </w:rPr>
+      </w:r>
+    </w:p>
+    <w:p>
+      <w:pPr>
+        <w:pStyle w:val="702"/>
+        <w:numPr>
+          <w:ilvl w:val="0"/>
+          <w:numId w:val="7"/>
+        </w:numPr>
+        <w:jc w:val="both"/>
+        <w:spacing w:line="360" w:lineRule="auto"/>
+        <w:rPr>
+          <w:rStyle w:val="687"/>
+          <w:b w:val="0"/>
+          <w:highlight w:val="none"/>
+        </w:rPr>
+      </w:pPr>
+      <w:r>
+        <w:rPr>
+          <w:rStyle w:val="687"/>
+          <w:b w:val="0"/>
+          <w:highlight w:val="none"/>
+        </w:rPr>
+        <w:t xml:space="preserve">active — флаг </w:t>
+      </w:r>
+      <w:r>
+        <w:rPr>
+          <w:rStyle w:val="687"/>
+          <w:b w:val="0"/>
+          <w:highlight w:val="none"/>
+        </w:rPr>
+        <w:t xml:space="preserve">режима прохождения испытаний</w:t>
+      </w:r>
+      <w:r>
+        <w:rPr>
+          <w:rStyle w:val="687"/>
+          <w:b w:val="0"/>
+          <w:highlight w:val="none"/>
+        </w:rPr>
+        <w:t xml:space="preserve">;</w:t>
+      </w:r>
+      <w:r>
+        <w:rPr>
+          <w:rStyle w:val="687"/>
+          <w:b w:val="0"/>
+          <w:highlight w:val="none"/>
+        </w:rPr>
+      </w:r>
+    </w:p>
+    <w:p>
+      <w:pPr>
+        <w:pStyle w:val="702"/>
+        <w:numPr>
+          <w:ilvl w:val="0"/>
+          <w:numId w:val="7"/>
+        </w:numPr>
+        <w:jc w:val="both"/>
+        <w:spacing w:line="360" w:lineRule="auto"/>
+        <w:rPr>
+          <w:rStyle w:val="687"/>
+          <w:b w:val="0"/>
+          <w:sz w:val="28"/>
+          <w:highlight w:val="none"/>
+        </w:rPr>
+      </w:pPr>
+      <w:r>
+        <w:rPr>
+          <w:rStyle w:val="687"/>
+          <w:b w:val="0"/>
+          <w:highlight w:val="none"/>
+        </w:rPr>
+      </w:r>
+      <w:r>
+        <w:rPr>
+          <w:rStyle w:val="687"/>
+          <w:b w:val="0"/>
+          <w:highlight w:val="none"/>
+        </w:rPr>
+        <w:t xml:space="preserve">ti</w:t>
+      </w:r>
+      <w:r>
+        <w:rPr>
+          <w:rStyle w:val="687"/>
+          <w:b w:val="0"/>
+          <w:sz w:val="28"/>
+          <w:highlight w:val="none"/>
+        </w:rPr>
+        <w:t xml:space="preserve">mer_ms — время с начал испытания (обновляется по прерыванию от Т1)</w:t>
+      </w:r>
+      <w:r>
+        <w:rPr>
+          <w:rStyle w:val="687"/>
+          <w:b w:val="0"/>
+          <w:sz w:val="28"/>
+          <w:highlight w:val="none"/>
+        </w:rPr>
+        <w:t xml:space="preserve">;</w:t>
+      </w:r>
+      <w:r>
+        <w:rPr>
+          <w:rStyle w:val="687"/>
+          <w:b w:val="0"/>
+          <w:sz w:val="28"/>
+          <w:highlight w:val="none"/>
+        </w:rPr>
+      </w:r>
+    </w:p>
+    <w:p>
+      <w:pPr>
+        <w:pStyle w:val="702"/>
+        <w:numPr>
+          <w:ilvl w:val="0"/>
+          <w:numId w:val="8"/>
+        </w:numPr>
+        <w:jc w:val="both"/>
+        <w:spacing w:line="360" w:lineRule="auto"/>
+        <w:rPr>
+          <w:highlight w:val="none"/>
+        </w:rPr>
+      </w:pPr>
+      <w:r>
+        <w:rPr>
+          <w:rStyle w:val="687"/>
+          <w:b w:val="0"/>
+          <w:sz w:val="28"/>
+          <w:highlight w:val="none"/>
+        </w:rPr>
+      </w:r>
+      <w:r>
+        <w:rPr>
+          <w:rStyle w:val="687"/>
+          <w:b w:val="0"/>
+          <w:sz w:val="28"/>
+          <w:highlight w:val="none"/>
+        </w:rPr>
+        <w:t xml:space="preserve">tries_counter — cчетчик числа завершенных испытаний в серии;</w:t>
+      </w:r>
+      <w:r>
+        <w:rPr>
+          <w:rStyle w:val="687"/>
+          <w:b w:val="0"/>
+          <w:sz w:val="28"/>
+          <w:highlight w:val="none"/>
+        </w:rPr>
+      </w:r>
+      <w:r>
+        <w:rPr>
+          <w:rStyle w:val="687"/>
+          <w:b w:val="0"/>
+          <w:sz w:val="28"/>
+          <w:highlight w:val="none"/>
+        </w:rPr>
+      </w:r>
+      <w:r>
+        <w:rPr>
+          <w:b w:val="0"/>
+          <w:sz w:val="28"/>
+          <w:highlight w:val="none"/>
+        </w:rPr>
+      </w:r>
+    </w:p>
+    <w:p>
+      <w:pPr>
+        <w:pStyle w:val="702"/>
+        <w:numPr>
+          <w:ilvl w:val="0"/>
+          <w:numId w:val="7"/>
+        </w:numPr>
+        <w:jc w:val="both"/>
+        <w:spacing w:line="360" w:lineRule="auto"/>
+        <w:rPr>
+          <w:rStyle w:val="687"/>
+          <w:b w:val="0"/>
+          <w:sz w:val="28"/>
+          <w:highlight w:val="none"/>
+        </w:rPr>
+      </w:pPr>
+      <w:r>
+        <w:rPr>
+          <w:rStyle w:val="687"/>
+          <w:b w:val="0"/>
+          <w:sz w:val="28"/>
+          <w:highlight w:val="none"/>
+        </w:rPr>
+      </w:r>
+      <w:r>
+        <w:rPr>
+          <w:rFonts w:ascii="Times New Roman" w:hAnsi="Times New Roman" w:cs="Times New Roman" w:eastAsia="Times New Roman"/>
+          <w:color w:val="000000"/>
+          <w:sz w:val="28"/>
+        </w:rPr>
+        <w:t xml:space="preserve">display_set_long(long target); —</w:t>
+      </w:r>
+      <w:r>
+        <w:rPr>
+          <w:rStyle w:val="687"/>
+          <w:b w:val="0"/>
+          <w:sz w:val="28"/>
+          <w:highlight w:val="none"/>
+        </w:rPr>
+        <w:t xml:space="preserve"> вывести на дисплей значение, либо специальные символы, если значение не умещается;</w:t>
+      </w:r>
+      <w:r>
+        <w:rPr>
+          <w:rStyle w:val="687"/>
+          <w:b w:val="0"/>
+          <w:sz w:val="28"/>
+          <w:highlight w:val="none"/>
+        </w:rPr>
+      </w:r>
+    </w:p>
+    <w:p>
+      <w:pPr>
+        <w:pStyle w:val="702"/>
+        <w:numPr>
+          <w:ilvl w:val="0"/>
+          <w:numId w:val="7"/>
+        </w:numPr>
+        <w:jc w:val="both"/>
+        <w:spacing w:line="360" w:lineRule="auto"/>
+        <w:rPr>
+          <w:rStyle w:val="687"/>
+          <w:b w:val="0"/>
+          <w:sz w:val="28"/>
+          <w:highlight w:val="none"/>
+        </w:rPr>
+      </w:pPr>
+      <w:r>
+        <w:rPr>
+          <w:rStyle w:val="687"/>
+          <w:b w:val="0"/>
+          <w:sz w:val="28"/>
+          <w:highlight w:val="none"/>
+        </w:rPr>
+      </w:r>
+      <w:r>
+        <w:rPr>
+          <w:rStyle w:val="687"/>
+          <w:b w:val="0"/>
+          <w:sz w:val="28"/>
+          <w:highlight w:val="none"/>
+        </w:rPr>
+      </w:r>
+      <w:r>
+        <w:rPr>
+          <w:rStyle w:val="687"/>
+          <w:b w:val="0"/>
+          <w:sz w:val="28"/>
+          <w:highlight w:val="none"/>
+        </w:rPr>
+        <w:t xml:space="preserve">leds_random_line();</w:t>
+      </w:r>
+      <w:r>
+        <w:rPr>
+          <w:rStyle w:val="687"/>
+          <w:b w:val="0"/>
+          <w:sz w:val="28"/>
+          <w:highlight w:val="none"/>
+        </w:rPr>
+        <w:t xml:space="preserve"> — «перемещает» мишень в другую строку и возвращает номер строки.</w:t>
+      </w:r>
+      <w:r>
+        <w:rPr>
+          <w:rStyle w:val="685"/>
+          <w:highlight w:val="none"/>
+        </w:rPr>
+      </w:r>
+      <w:r>
+        <w:rPr>
+          <w:rStyle w:val="687"/>
+          <w:b w:val="0"/>
+          <w:sz w:val="28"/>
+          <w:highlight w:val="none"/>
+        </w:rPr>
+      </w:r>
+    </w:p>
+    <w:p>
+      <w:pPr>
+        <w:shd w:val="nil"/>
+        <w:rPr>
+          <w:rStyle w:val="687"/>
+          <w:b w:val="0"/>
+          <w:sz w:val="28"/>
+          <w:highlight w:val="none"/>
+        </w:rPr>
+      </w:pPr>
+      <w:r>
+        <w:rPr>
+          <w:rStyle w:val="687"/>
+          <w:b w:val="0"/>
+          <w:sz w:val="28"/>
+          <w:highlight w:val="none"/>
+        </w:rPr>
+        <w:br w:type="page" w:clear="all"/>
+      </w:r>
+      <w:r>
+        <w:rPr>
+          <w:rStyle w:val="687"/>
+          <w:b w:val="0"/>
+          <w:sz w:val="28"/>
+          <w:highlight w:val="none"/>
+        </w:rPr>
+      </w:r>
+      <w:r>
+        <w:rPr>
+          <w:rStyle w:val="687"/>
+          <w:b w:val="0"/>
+          <w:sz w:val="28"/>
+          <w:highlight w:val="none"/>
+        </w:rPr>
+      </w:r>
+      <w:r>
+        <w:rPr>
+          <w:rStyle w:val="687"/>
+          <w:b w:val="0"/>
+          <w:sz w:val="28"/>
+          <w:highlight w:val="none"/>
+        </w:rPr>
+      </w:r>
+      <w:r>
+        <w:rPr>
+          <w:rStyle w:val="687"/>
+          <w:b w:val="0"/>
+          <w:sz w:val="28"/>
+          <w:highlight w:val="none"/>
+        </w:rPr>
+      </w:r>
+    </w:p>
+    <w:p>
+      <w:pPr>
+        <w:jc w:val="center"/>
+        <w:shd w:val="nil" w:color="000000"/>
+        <w:rPr>
+          <w:rStyle w:val="687"/>
+          <w:b w:val="0"/>
+          <w:sz w:val="28"/>
+          <w:highlight w:val="none"/>
+        </w:rPr>
+      </w:pPr>
+      <w:r>
+        <w:rPr>
+          <w:rStyle w:val="687"/>
+          <w:b w:val="0"/>
+          <w:sz w:val="28"/>
+          <w:highlight w:val="none"/>
+        </w:rPr>
+      </w:r>
+      <w:r>
+        <mc:AlternateContent>
+          <mc:Choice Requires="wpg">
+            <w:drawing>
+              <wp:inline xmlns:wp="http://schemas.openxmlformats.org/drawingml/2006/wordprocessingDrawing" distT="0" distB="0" distL="0" distR="0">
+                <wp:extent cx="8299651" cy="5627415"/>
+                <wp:effectExtent l="0" t="0" r="0" b="0"/>
+                <wp:docPr id="8" name="" hidden="0"/>
+                <wp:cNvGraphicFramePr>
+                  <a:graphicFrameLocks xmlns:a="http://schemas.openxmlformats.org/drawingml/2006/main" noChangeAspect="1"/>
+                </wp:cNvGraphicFramePr>
+                <a:graphic xmlns:a="http://schemas.openxmlformats.org/drawingml/2006/main">
+                  <a:graphicData uri="http://schemas.openxmlformats.org/drawingml/2006/picture">
+                    <pic:pic xmlns:pic="http://schemas.openxmlformats.org/drawingml/2006/picture">
+                      <pic:nvPicPr>
+                        <pic:cNvPr id="635923268" name="" hidden="0"/>
+                        <pic:cNvPicPr>
+                          <a:picLocks noChangeAspect="1"/>
+                        </pic:cNvPicPr>
+                        <pic:nvPr isPhoto="0" userDrawn="0"/>
+                      </pic:nvPicPr>
+                      <pic:blipFill>
+                        <a:blip r:embed="rId20"/>
+                        <a:stretch/>
+                      </pic:blipFill>
+                      <pic:spPr bwMode="auto">
+                        <a:xfrm rot="16199969" flipH="0" flipV="0">
+                          <a:off x="0" y="0"/>
+                          <a:ext cx="8299650" cy="5627414"/>
+                        </a:xfrm>
+                        <a:prstGeom prst="rect">
+                          <a:avLst/>
+                        </a:prstGeom>
+                      </pic:spPr>
+                    </pic:pic>
+                  </a:graphicData>
+                </a:graphic>
+              </wp:inline>
+            </w:drawing>
+          </mc:Choice>
+          <mc:Fallback>
+            <w:pict>
+              <v:shapetype type="#_x0000_t75" o:spt="75" coordsize="21600,21600" o:preferrelative="t" path="m@4@5l@4@11@9@11@9@5xe">
+                <v:formulas>
+                  <v:f eqn="if lineDrawn pixelLineWidth 0"/>
+                  <v:f eqn="sum @0 1 0"/>
+                  <v:f eqn="sum 0 0 @1"/>
+                  <v:f eqn="prod @2 1 2"/>
+                  <v:f eqn="prod @3 21600 pixelWidth"/>
+                  <v:f eqn="prod @3 21600 pixelHeight"/>
+                  <v:f eqn="sum @0 0 1"/>
+                  <v:f eqn="prod @6 1 2"/>
+                  <v:f eqn="prod @7 21600 pixelWidth"/>
+                  <v:f eqn="sum @8 21600 0"/>
+                  <v:f eqn="prod @7 21600 pixelHeight"/>
+                  <v:f eqn="sum @10 21600 0"/>
+                </v:formulas>
+              </v:shapetype>
+              <v:shape id="_x0000_i7" o:spid="_x0000_s7" type="#_x0000_t75" style="mso-wrap-distance-left:0.0pt;mso-wrap-distance-top:0.0pt;mso-wrap-distance-right:0.0pt;mso-wrap-distance-bottom:0.0pt;width:653.5pt;height:443.1pt;rotation:269;" stroked="false">
+                <v:path textboxrect="0,0,0,0"/>
+                <v:imagedata r:id="rId20" o:title=""/>
+              </v:shape>
+            </w:pict>
+          </mc:Fallback>
+        </mc:AlternateContent>
+      </w:r>
+      <w:r>
+        <w:rPr>
+          <w:rStyle w:val="687"/>
+          <w:b w:val="0"/>
+          <w:sz w:val="28"/>
+          <w:highlight w:val="none"/>
+        </w:rPr>
+      </w:r>
+      <w:r>
+        <w:rPr>
+          <w:rStyle w:val="687"/>
+          <w:b w:val="0"/>
+          <w:sz w:val="28"/>
+          <w:highlight w:val="none"/>
+        </w:rPr>
+      </w:r>
+    </w:p>
+    <w:p>
+      <w:pPr>
+        <w:jc w:val="center"/>
+        <w:shd w:val="nil" w:color="000000"/>
+        <w:rPr>
+          <w:rStyle w:val="687"/>
+          <w:b w:val="0"/>
+          <w:sz w:val="28"/>
+          <w:highlight w:val="none"/>
+        </w:rPr>
+      </w:pPr>
+      <w:r>
+        <w:rPr>
+          <w:rStyle w:val="687"/>
+          <w:b w:val="0"/>
           <w:sz w:val="28"/>
           <w:highlight w:val="yellow"/>
         </w:rPr>
-        <w:t xml:space="preserve">1.2 Разработка принципиальной схемы</w:t>
-      </w:r>
-      <w:r>
-        <w:rPr>
+        <w:t xml:space="preserve">Рисунок Х</w:t>
+      </w:r>
+      <w:r>
+        <w:rPr>
+          <w:rStyle w:val="687"/>
+          <w:b w:val="0"/>
+          <w:sz w:val="28"/>
+          <w:highlight w:val="none"/>
+        </w:rPr>
+        <w:t xml:space="preserve"> — алгоритм основной программы</w:t>
+      </w:r>
+      <w:r>
+        <w:rPr>
+          <w:rStyle w:val="687"/>
+          <w:b w:val="0"/>
+          <w:sz w:val="28"/>
+          <w:highlight w:val="none"/>
+        </w:rPr>
+      </w:r>
+    </w:p>
+    <w:p>
+      <w:pPr>
+        <w:shd w:val="nil"/>
+        <w:rPr>
+          <w:rStyle w:val="687"/>
+          <w:b w:val="0"/>
+          <w:sz w:val="28"/>
+          <w:highlight w:val="none"/>
+        </w:rPr>
+      </w:pPr>
+      <w:r>
+        <w:rPr>
+          <w:rStyle w:val="687"/>
+          <w:b w:val="0"/>
+          <w:sz w:val="28"/>
+          <w:highlight w:val="none"/>
+        </w:rPr>
+        <w:br w:type="page" w:clear="all"/>
+      </w:r>
+      <w:r>
+        <w:rPr>
+          <w:rStyle w:val="687"/>
+          <w:b w:val="0"/>
+          <w:sz w:val="28"/>
+          <w:highlight w:val="none"/>
+        </w:rPr>
+      </w:r>
+    </w:p>
+    <w:p>
+      <w:pPr>
+        <w:jc w:val="center"/>
+        <w:shd w:val="nil" w:color="000000"/>
+        <w:rPr>
+          <w:rStyle w:val="687"/>
+          <w:b w:val="0"/>
+          <w:sz w:val="28"/>
+          <w:highlight w:val="none"/>
+        </w:rPr>
+      </w:pPr>
+      <w:r>
+        <w:rPr>
+          <w:rStyle w:val="687"/>
+          <w:b w:val="0"/>
+          <w:sz w:val="28"/>
+          <w:highlight w:val="none"/>
+        </w:rPr>
+      </w:r>
+      <w:r>
+        <w:rPr>
+          <w:rStyle w:val="687"/>
+          <w:b w:val="0"/>
+          <w:sz w:val="28"/>
+          <w:highlight w:val="none"/>
+        </w:rPr>
+      </w:r>
+    </w:p>
+    <w:p>
+      <w:pPr>
+        <w:shd w:val="nil" w:color="000000"/>
+        <w:rPr>
+          <w:rStyle w:val="685"/>
+          <w:highlight w:val="none"/>
+        </w:rPr>
+      </w:pPr>
+      <w:r>
+        <w:rPr>
+          <w:rStyle w:val="685"/>
+          <w:highlight w:val="none"/>
+        </w:rPr>
+      </w:r>
+      <w:r>
+        <w:rPr>
+          <w:rStyle w:val="685"/>
+          <w:highlight w:val="none"/>
+        </w:rPr>
+      </w:r>
+    </w:p>
+    <w:p>
+      <w:pPr>
+        <w:jc w:val="center"/>
+        <w:shd w:val="nil"/>
+        <w:rPr>
+          <w:highlight w:val="none"/>
+        </w:rPr>
+      </w:pPr>
+      <w:r>
+        <w:rPr>
+          <w:rStyle w:val="685"/>
+          <w:highlight w:val="none"/>
+        </w:rPr>
+      </w:r>
+      <w:r>
+        <mc:AlternateContent>
+          <mc:Choice Requires="wpg">
+            <w:drawing>
+              <wp:inline xmlns:wp="http://schemas.openxmlformats.org/drawingml/2006/wordprocessingDrawing" distT="0" distB="0" distL="0" distR="0">
+                <wp:extent cx="7948134" cy="2813980"/>
+                <wp:effectExtent l="0" t="0" r="0" b="0"/>
+                <wp:docPr id="9" name="" hidden="0"/>
+                <wp:cNvGraphicFramePr>
+                  <a:graphicFrameLocks xmlns:a="http://schemas.openxmlformats.org/drawingml/2006/main" noChangeAspect="1"/>
+                </wp:cNvGraphicFramePr>
+                <a:graphic xmlns:a="http://schemas.openxmlformats.org/drawingml/2006/main">
+                  <a:graphicData uri="http://schemas.openxmlformats.org/drawingml/2006/picture">
+                    <pic:pic xmlns:pic="http://schemas.openxmlformats.org/drawingml/2006/picture">
+                      <pic:nvPicPr>
+                        <pic:cNvPr id="2005334268" name="" hidden="0"/>
+                        <pic:cNvPicPr>
+                          <a:picLocks noChangeAspect="1"/>
+                        </pic:cNvPicPr>
+                        <pic:nvPr isPhoto="0" userDrawn="0"/>
+                      </pic:nvPicPr>
+                      <pic:blipFill>
+                        <a:blip r:embed="rId21"/>
+                        <a:srcRect l="0" t="11135" r="0" b="9043"/>
+                        <a:stretch/>
+                      </pic:blipFill>
+                      <pic:spPr bwMode="auto">
+                        <a:xfrm rot="16199969" flipH="0" flipV="0">
+                          <a:off x="0" y="0"/>
+                          <a:ext cx="7948133" cy="2813979"/>
+                        </a:xfrm>
+                        <a:prstGeom prst="rect">
+                          <a:avLst/>
+                        </a:prstGeom>
+                      </pic:spPr>
+                    </pic:pic>
+                  </a:graphicData>
+                </a:graphic>
+              </wp:inline>
+            </w:drawing>
+          </mc:Choice>
+          <mc:Fallback>
+            <w:pict>
+              <v:shapetype type="#_x0000_t75" o:spt="75" coordsize="21600,21600" o:preferrelative="t" path="m@4@5l@4@11@9@11@9@5xe">
+                <v:formulas>
+                  <v:f eqn="if lineDrawn pixelLineWidth 0"/>
+                  <v:f eqn="sum @0 1 0"/>
+                  <v:f eqn="sum 0 0 @1"/>
+                  <v:f eqn="prod @2 1 2"/>
+                  <v:f eqn="prod @3 21600 pixelWidth"/>
+                  <v:f eqn="prod @3 21600 pixelHeight"/>
+                  <v:f eqn="sum @0 0 1"/>
+                  <v:f eqn="prod @6 1 2"/>
+                  <v:f eqn="prod @7 21600 pixelWidth"/>
+                  <v:f eqn="sum @8 21600 0"/>
+                  <v:f eqn="prod @7 21600 pixelHeight"/>
+                  <v:f eqn="sum @10 21600 0"/>
+                </v:formulas>
+              </v:shapetype>
+              <v:shape id="_x0000_i8" o:spid="_x0000_s8" type="#_x0000_t75" style="mso-wrap-distance-left:0.0pt;mso-wrap-distance-top:0.0pt;mso-wrap-distance-right:0.0pt;mso-wrap-distance-bottom:0.0pt;width:625.8pt;height:221.6pt;rotation:269;" stroked="false">
+                <v:path textboxrect="0,0,0,0"/>
+                <v:imagedata r:id="rId21" o:title=""/>
+              </v:shape>
+            </w:pict>
+          </mc:Fallback>
+        </mc:AlternateContent>
+      </w:r>
+      <w:r>
+        <w:rPr>
+          <w:rStyle w:val="685"/>
+          <w:highlight w:val="none"/>
+        </w:rPr>
+      </w:r>
+    </w:p>
+    <w:p>
+      <w:pPr>
+        <w:jc w:val="center"/>
+        <w:shd w:val="nil" w:color="000000"/>
+      </w:pPr>
+      <w:r>
+        <w:rPr>
+          <w:highlight w:val="none"/>
+        </w:rPr>
+      </w:r>
+      <w:r>
+        <w:rPr>
+          <w:highlight w:val="none"/>
+        </w:rPr>
+      </w:r>
+    </w:p>
+    <w:p>
+      <w:pPr>
+        <w:jc w:val="center"/>
+        <w:shd w:val="nil" w:color="000000"/>
+        <w:rPr>
+          <w:highlight w:val="none"/>
+        </w:rPr>
+      </w:pPr>
+      <w:r>
+        <w:rPr>
+          <w:rStyle w:val="687"/>
+          <w:b w:val="0"/>
           <w:sz w:val="28"/>
           <w:highlight w:val="yellow"/>
         </w:rPr>
-      </w:r>
-      <w:r>
-        <w:rPr>
-          <w:highlight w:val="yellow"/>
-        </w:rPr>
-      </w:r>
+        <w:t xml:space="preserve">Рисунок Х</w:t>
+      </w:r>
+      <w:r>
+        <w:rPr>
+          <w:rStyle w:val="687"/>
+          <w:b w:val="0"/>
+          <w:sz w:val="28"/>
+          <w:highlight w:val="none"/>
+        </w:rPr>
+        <w:t xml:space="preserve"> — алгоритм основной программы</w:t>
+      </w:r>
+      <w:r>
+        <w:rPr>
+          <w:rStyle w:val="687"/>
+          <w:b w:val="0"/>
+          <w:sz w:val="28"/>
+          <w:highlight w:val="none"/>
+        </w:rPr>
+      </w:r>
+      <w:r>
+        <w:rPr>
+          <w:rStyle w:val="687"/>
+        </w:rPr>
+      </w:r>
+    </w:p>
+    <w:p>
+      <w:pPr>
+        <w:jc w:val="center"/>
+        <w:shd w:val="nil" w:color="000000"/>
+        <w:rPr>
+          <w:rStyle w:val="685"/>
+          <w:highlight w:val="none"/>
+        </w:rPr>
+      </w:pPr>
+      <w:r/>
+      <w:r>
+        <w:rPr>
+          <w:rStyle w:val="685"/>
+          <w:highlight w:val="none"/>
+        </w:rPr>
+        <w:br w:type="page" w:clear="all"/>
+      </w:r>
+      <w:r>
+        <w:rPr>
+          <w:rStyle w:val="685"/>
+          <w:highlight w:val="none"/>
+        </w:rPr>
+      </w:r>
+      <w:r/>
     </w:p>
     <w:p>
       <w:pPr>
         <w:pStyle w:val="684"/>
+        <w:ind w:left="708" w:firstLine="0"/>
+        <w:rPr>
+          <w:highlight w:val="none"/>
+        </w:rPr>
+      </w:pPr>
+      <w:r/>
+      <w:bookmarkStart w:id="8" w:name="_Toc8"/>
+      <w:r>
+        <w:t xml:space="preserve">2 Технологическая часть</w:t>
+      </w:r>
+      <w:r/>
+      <w:bookmarkEnd w:id="8"/>
+      <w:r/>
+      <w:r/>
+    </w:p>
+    <w:p>
+      <w:pPr>
+        <w:pStyle w:val="686"/>
+        <w:ind w:firstLine="708"/>
+        <w:rPr>
+          <w:rStyle w:val="687"/>
+        </w:rPr>
+      </w:pPr>
+      <w:r/>
+      <w:bookmarkStart w:id="9" w:name="_Toc9"/>
+      <w:r>
+        <w:rPr>
+          <w:rStyle w:val="687"/>
+        </w:rPr>
+        <w:t xml:space="preserve">2.1 Тестирование программы</w:t>
+      </w:r>
+      <w:r/>
+      <w:bookmarkEnd w:id="9"/>
+      <w:r/>
+      <w:r>
+        <w:rPr>
+          <w:rStyle w:val="687"/>
+        </w:rPr>
+      </w:r>
+    </w:p>
+    <w:p>
+      <w:pPr>
+        <w:pStyle w:val="870"/>
+      </w:pPr>
+      <w:r>
         <w:rPr>
           <w:rStyle w:val="685"/>
-          <w:highlight w:val="none"/>
-        </w:rPr>
-      </w:pPr>
-      <w:r>
-        <w:tab/>
-      </w:r>
-      <w:r>
-        <w:rPr>
-          <w:rStyle w:val="685"/>
-        </w:rPr>
-        <w:t xml:space="preserve">2 Технологическая часть</w:t>
-      </w:r>
+          <w:b w:val="0"/>
+          <w:highlight w:val="none"/>
+        </w:rPr>
+        <w:t xml:space="preserve">Для тест</w:t>
+      </w:r>
+      <w:r>
+        <w:rPr>
+          <w:highlight w:val="none"/>
+        </w:rPr>
+        <w:t xml:space="preserve">ирования программы была построена упрощенная схема системы в среде Proteus 8 (</w:t>
+      </w:r>
+      <w:r>
+        <w:rPr>
+          <w:highlight w:val="yellow"/>
+        </w:rPr>
+        <w:t xml:space="preserve">рисунок Х</w:t>
+      </w:r>
+      <w:r>
+        <w:rPr>
+          <w:highlight w:val="none"/>
+        </w:rPr>
+        <w:t xml:space="preserve">). </w:t>
+      </w:r>
+      <w:r/>
       <w:r/>
     </w:p>
     <w:p>
       <w:pPr>
         <w:pStyle w:val="870"/>
         <w:rPr>
-          <w:rStyle w:val="685"/>
           <w:highlight w:val="none"/>
         </w:rPr>
       </w:pPr>
-      <w:r>
-        <w:rPr>
-          <w:rStyle w:val="685"/>
-          <w:highlight w:val="none"/>
-        </w:rPr>
-        <w:tab/>
-        <w:t xml:space="preserve">2.1 Тестирование программы</w:t>
-      </w:r>
-      <w:r>
-        <w:rPr>
-          <w:rStyle w:val="685"/>
-          <w:highlight w:val="none"/>
-        </w:rPr>
-      </w:r>
-    </w:p>
-    <w:p>
-      <w:pPr>
-        <w:pStyle w:val="870"/>
-        <w:rPr>
-          <w:b w:val="0"/>
-        </w:rPr>
-      </w:pPr>
-      <w:r>
-        <w:rPr>
-          <w:rStyle w:val="685"/>
-          <w:highlight w:val="none"/>
-        </w:rPr>
-        <w:tab/>
-      </w:r>
-      <w:r>
-        <w:rPr>
-          <w:rStyle w:val="685"/>
-          <w:b w:val="0"/>
-          <w:highlight w:val="none"/>
-        </w:rPr>
-        <w:t xml:space="preserve">Для тестирования программы была построена упрощенная схема системы в среде Proteus 8 (</w:t>
-      </w:r>
-      <w:r>
-        <w:rPr>
-          <w:rStyle w:val="685"/>
-          <w:b w:val="0"/>
-          <w:highlight w:val="yellow"/>
-        </w:rPr>
-        <w:t xml:space="preserve">рисунок Х</w:t>
-      </w:r>
-      <w:r>
-        <w:rPr>
-          <w:rStyle w:val="685"/>
-          <w:b w:val="0"/>
-          <w:highlight w:val="none"/>
-        </w:rPr>
-        <w:t xml:space="preserve">). </w:t>
-      </w:r>
-      <w:r>
-        <w:rPr>
-          <w:b w:val="0"/>
-        </w:rPr>
-      </w:r>
-    </w:p>
-    <w:p>
-      <w:pPr>
-        <w:pStyle w:val="686"/>
-        <w:rPr>
-          <w:sz w:val="28"/>
-          <w:highlight w:val="none"/>
-        </w:rPr>
-      </w:pPr>
-      <w:r>
-        <w:rPr>
-          <w:sz w:val="28"/>
-          <w:highlight w:val="none"/>
-        </w:rPr>
-      </w:r>
+      <w:r/>
       <w:r>
         <mc:AlternateContent>
           <mc:Choice Requires="wpg">
@@ -5029,7 +6211,7 @@
               <wp:inline xmlns:wp="http://schemas.openxmlformats.org/drawingml/2006/wordprocessingDrawing" distT="0" distB="0" distL="0" distR="0">
                 <wp:extent cx="5940425" cy="3912238"/>
                 <wp:effectExtent l="0" t="0" r="0" b="0"/>
-                <wp:docPr id="8" name="" hidden="0"/>
+                <wp:docPr id="10" name="" hidden="0"/>
                 <wp:cNvGraphicFramePr>
                   <a:graphicFrameLocks xmlns:a="http://schemas.openxmlformats.org/drawingml/2006/main" noChangeAspect="1"/>
                 </wp:cNvGraphicFramePr>
@@ -5044,7 +6226,7 @@
                         <pic:nvPr isPhoto="0" userDrawn="0"/>
                       </pic:nvPicPr>
                       <pic:blipFill>
-                        <a:blip r:embed="rId20"/>
+                        <a:blip r:embed="rId22"/>
                         <a:stretch/>
                       </pic:blipFill>
                       <pic:spPr bwMode="auto">
@@ -5080,165 +6262,175 @@
                   <v:f eqn="sum @10 21600 0"/>
                 </v:formulas>
               </v:shapetype>
-              <v:shape id="_x0000_i7" o:spid="_x0000_s7" type="#_x0000_t75" style="mso-wrap-distance-left:0.0pt;mso-wrap-distance-top:0.0pt;mso-wrap-distance-right:0.0pt;mso-wrap-distance-bottom:0.0pt;width:467.8pt;height:308.1pt;" stroked="false">
+              <v:shape id="_x0000_i9" o:spid="_x0000_s9" type="#_x0000_t75" style="mso-wrap-distance-left:0.0pt;mso-wrap-distance-top:0.0pt;mso-wrap-distance-right:0.0pt;mso-wrap-distance-bottom:0.0pt;width:467.8pt;height:308.1pt;" stroked="false">
                 <v:path textboxrect="0,0,0,0"/>
-                <v:imagedata r:id="rId20" o:title=""/>
+                <v:imagedata r:id="rId22" o:title=""/>
               </v:shape>
             </w:pict>
           </mc:Fallback>
         </mc:AlternateContent>
       </w:r>
-      <w:r>
-        <w:rPr>
-          <w:sz w:val="28"/>
-          <w:highlight w:val="none"/>
-        </w:rPr>
-      </w:r>
+      <w:r/>
+      <w:r/>
       <w:r/>
     </w:p>
     <w:p>
       <w:pPr>
         <w:pStyle w:val="870"/>
-        <w:jc w:val="center"/>
-        <w:rPr>
-          <w:sz w:val="28"/>
+        <w:rPr>
           <w:highlight w:val="none"/>
         </w:rPr>
       </w:pPr>
       <w:r>
-        <w:rPr>
-          <w:sz w:val="28"/>
-        </w:rPr>
         <w:t xml:space="preserve">Рисунок Х — упрощенная схема тренажера оператора в Proteus</w:t>
       </w:r>
-      <w:r>
-        <w:rPr>
-          <w:sz w:val="28"/>
-        </w:rPr>
-      </w:r>
-    </w:p>
-    <w:p>
-      <w:pPr>
-        <w:pStyle w:val="870"/>
-        <w:rPr>
-          <w:sz w:val="28"/>
-          <w:highlight w:val="none"/>
-        </w:rPr>
-      </w:pPr>
-      <w:r>
-        <w:rPr>
-          <w:sz w:val="28"/>
-          <w:highlight w:val="none"/>
-        </w:rPr>
-        <w:tab/>
-        <w:t xml:space="preserve">Ввод информации систему осуществляется посредством матричной клавиатуры 4х4. Вывод информации осуществляется на светодиодную матрицу 8х4, дисплей из ССИ. Для проверки работы UART используется виртуальный терминал.</w:t>
-      </w:r>
-      <w:r>
-        <w:rPr>
-          <w:sz w:val="28"/>
-          <w:highlight w:val="none"/>
-        </w:rPr>
-      </w:r>
-    </w:p>
-    <w:p>
-      <w:pPr>
-        <w:pStyle w:val="870"/>
-        <w:rPr>
-          <w:sz w:val="28"/>
-          <w:highlight w:val="none"/>
-        </w:rPr>
-      </w:pPr>
-      <w:r>
-        <w:rPr>
-          <w:sz w:val="28"/>
-          <w:highlight w:val="none"/>
-        </w:rPr>
-        <w:tab/>
-        <w:t xml:space="preserve">Между серий испытаний экран и светодиодная матрица погашены. В начале каждой новой серии испытаний дисплей отображает «0000». После каждого правильного выбора строки виртуальный дисплей отображает </w:t>
-      </w:r>
-      <w:r>
-        <w:rPr>
-          <w:sz w:val="28"/>
-          <w:highlight w:val="none"/>
-        </w:rPr>
-        <w:t xml:space="preserve">в миллисекундах </w:t>
-      </w:r>
       <w:r/>
-      <w:r>
-        <w:rPr>
-          <w:sz w:val="28"/>
-          <w:highlight w:val="none"/>
-        </w:rPr>
-        <w:t xml:space="preserve">время, за которое оператор отреагировал на мишень. </w:t>
-      </w:r>
-      <w:r>
-        <w:rPr>
-          <w:sz w:val="28"/>
-        </w:rPr>
-      </w:r>
-    </w:p>
-    <w:p>
-      <w:pPr>
-        <w:pStyle w:val="870"/>
-        <w:ind w:firstLine="708"/>
-        <w:rPr>
-          <w:sz w:val="28"/>
-          <w:highlight w:val="none"/>
-        </w:rPr>
-      </w:pPr>
-      <w:r>
-        <w:rPr>
-          <w:sz w:val="28"/>
-          <w:highlight w:val="none"/>
-        </w:rPr>
-        <w:t xml:space="preserve">Если время реакции &gt;9999 мс, то дисплей отображает специальные символы, напоминающие литеру «E» (что подразумевает «Error» — ошибка отображения).</w:t>
-      </w:r>
-      <w:r>
-        <w:rPr>
-          <w:sz w:val="28"/>
-          <w:highlight w:val="none"/>
-        </w:rPr>
-        <w:t xml:space="preserve"> При этом испытание все равно считается выполненным и его результаты будут сохранены в памяти МК.</w:t>
-      </w:r>
-      <w:r>
-        <w:rPr>
-          <w:sz w:val="28"/>
-        </w:rPr>
-      </w:r>
-    </w:p>
-    <w:p>
-      <w:pPr>
-        <w:pStyle w:val="870"/>
-        <w:ind w:firstLine="708"/>
-        <w:rPr>
-          <w:highlight w:val="none"/>
-        </w:rPr>
-      </w:pPr>
-      <w:r>
-        <w:rPr>
-          <w:sz w:val="28"/>
-          <w:highlight w:val="none"/>
-        </w:rPr>
-        <w:t xml:space="preserve">Пример отображения времени реакции &lt;10000 мс показан на </w:t>
-      </w:r>
-      <w:r>
-        <w:rPr>
-          <w:sz w:val="28"/>
-          <w:highlight w:val="yellow"/>
-        </w:rPr>
-        <w:t xml:space="preserve">рисунке Х. </w:t>
-      </w:r>
-      <w:r>
-        <w:rPr>
-          <w:highlight w:val="none"/>
-        </w:rPr>
-      </w:r>
       <w:r/>
     </w:p>
     <w:p>
       <w:pPr>
         <w:pStyle w:val="870"/>
-        <w:ind w:firstLine="0"/>
+        <w:rPr>
+          <w:sz w:val="28"/>
+          <w:highlight w:val="none"/>
+        </w:rPr>
+      </w:pPr>
+      <w:r>
+        <w:rPr>
+          <w:highlight w:val="none"/>
+        </w:rPr>
+        <w:t xml:space="preserve">Ввод информации систему осуществляется посредством матричной клавиатуры 4х4. Вывод и</w:t>
+      </w:r>
+      <w:r>
+        <w:rPr>
+          <w:sz w:val="28"/>
+          <w:highlight w:val="none"/>
+        </w:rPr>
+        <w:t xml:space="preserve">нформации осуществляется на светодиодную матрицу 8х4, дисплей из ССИ. Для проверки работы UART используется виртуальный терминал.</w:t>
+      </w:r>
+      <w:r>
+        <w:rPr>
+          <w:sz w:val="28"/>
+          <w:highlight w:val="none"/>
+        </w:rPr>
+      </w:r>
+      <w:r/>
+    </w:p>
+    <w:p>
+      <w:pPr>
+        <w:pStyle w:val="870"/>
+        <w:ind w:left="0" w:right="0" w:firstLine="708"/>
+        <w:rPr>
+          <w:sz w:val="28"/>
+          <w:highlight w:val="none"/>
+        </w:rPr>
+      </w:pPr>
+      <w:r>
+        <w:rPr>
+          <w:sz w:val="28"/>
+          <w:highlight w:val="none"/>
+        </w:rPr>
+        <w:t xml:space="preserve">Между серий испытаний экран и светодиодная матрица погашены. В начале каждой новой серии испытаний дисплей отображает «0000». После каждого правильного выбора строки виртуальный дисплей отображает </w:t>
+      </w:r>
+      <w:r>
+        <w:rPr>
+          <w:sz w:val="28"/>
+          <w:highlight w:val="none"/>
+        </w:rPr>
+        <w:t xml:space="preserve">в миллисекундах </w:t>
+      </w:r>
+      <w:r>
+        <w:rPr>
+          <w:sz w:val="28"/>
+          <w:highlight w:val="none"/>
+        </w:rPr>
+        <w:t xml:space="preserve">время, за которое оператор отреагировал на мишень. </w:t>
+      </w:r>
+      <w:r>
+        <w:rPr>
+          <w:sz w:val="28"/>
+        </w:rPr>
+      </w:r>
+      <w:r/>
+    </w:p>
+    <w:p>
+      <w:pPr>
+        <w:pStyle w:val="870"/>
+        <w:ind w:left="0" w:right="0" w:firstLine="708"/>
+        <w:rPr>
+          <w:sz w:val="28"/>
+          <w:highlight w:val="none"/>
+        </w:rPr>
+      </w:pPr>
+      <w:r>
+        <w:rPr>
+          <w:sz w:val="28"/>
+          <w:highlight w:val="none"/>
+        </w:rPr>
+        <w:t xml:space="preserve">Если время реакции &gt;9999 мс, то дисплей отображает специальные символы, напоминающие литеру «E» (что подразумевает «Error» — ошибка отображения).</w:t>
+      </w:r>
+      <w:r>
+        <w:rPr>
+          <w:sz w:val="28"/>
+          <w:highlight w:val="none"/>
+        </w:rPr>
+        <w:t xml:space="preserve"> При этом испытание все равно считается выполненным и его результаты будут сохранены в памяти МК.</w:t>
+      </w:r>
+      <w:r>
+        <w:rPr>
+          <w:sz w:val="28"/>
+        </w:rPr>
+      </w:r>
+      <w:r/>
+    </w:p>
+    <w:p>
+      <w:pPr>
+        <w:pStyle w:val="870"/>
+        <w:ind w:left="0" w:right="0" w:firstLine="708"/>
+        <w:rPr>
+          <w:highlight w:val="none"/>
+        </w:rPr>
+      </w:pPr>
+      <w:r>
+        <w:rPr>
+          <w:sz w:val="28"/>
+          <w:highlight w:val="none"/>
+        </w:rPr>
+        <w:t xml:space="preserve">Пример отображения времени реакции &lt;10000 мс показан на </w:t>
+      </w:r>
+      <w:r>
+        <w:rPr>
+          <w:sz w:val="28"/>
+          <w:highlight w:val="yellow"/>
+        </w:rPr>
+        <w:t xml:space="preserve">рисунке Х. </w:t>
+      </w:r>
+      <w:r>
+        <w:rPr>
+          <w:highlight w:val="none"/>
+        </w:rPr>
+      </w:r>
+      <w:r/>
+      <w:r>
+        <w:rPr>
+          <w:highlight w:val="none"/>
+        </w:rPr>
+      </w:r>
+      <w:r>
+        <w:rPr>
+          <w:highlight w:val="none"/>
+        </w:rPr>
+      </w:r>
+      <w:r>
+        <w:rPr>
+          <w:highlight w:val="none"/>
+        </w:rPr>
+      </w:r>
+    </w:p>
+    <w:p>
+      <w:pPr>
+        <w:pStyle w:val="870"/>
+        <w:ind w:left="0" w:right="0" w:firstLine="708"/>
         <w:jc w:val="center"/>
         <w:rPr>
           <w:highlight w:val="none"/>
@@ -5254,9 +6446,9 @@
           <mc:Choice Requires="wpg">
             <w:drawing>
               <wp:inline xmlns:wp="http://schemas.openxmlformats.org/drawingml/2006/wordprocessingDrawing" distT="0" distB="0" distL="0" distR="0">
-                <wp:extent cx="4267200" cy="2105025"/>
+                <wp:extent cx="3762102" cy="1638295"/>
                 <wp:effectExtent l="0" t="0" r="0" b="0"/>
-                <wp:docPr id="9" name="" hidden="0"/>
+                <wp:docPr id="11" name="" hidden="0"/>
                 <wp:cNvGraphicFramePr>
                   <a:graphicFrameLocks xmlns:a="http://schemas.openxmlformats.org/drawingml/2006/main" noChangeAspect="1"/>
                 </wp:cNvGraphicFramePr>
@@ -5271,13 +6463,14 @@
                         <pic:nvPr isPhoto="0" userDrawn="0"/>
                       </pic:nvPicPr>
                       <pic:blipFill>
-                        <a:blip r:embed="rId21"/>
+                        <a:blip r:embed="rId23"/>
+                        <a:srcRect l="0" t="0" r="0" b="11723"/>
                         <a:stretch/>
                       </pic:blipFill>
                       <pic:spPr bwMode="auto">
-                        <a:xfrm>
+                        <a:xfrm flipH="0" flipV="0">
                           <a:off x="0" y="0"/>
-                          <a:ext cx="4267199" cy="2105024"/>
+                          <a:ext cx="3762102" cy="1638295"/>
                         </a:xfrm>
                         <a:prstGeom prst="rect">
                           <a:avLst/>
@@ -5307,9 +6500,9 @@
                   <v:f eqn="sum @10 21600 0"/>
                 </v:formulas>
               </v:shapetype>
-              <v:shape id="_x0000_i8" o:spid="_x0000_s8" type="#_x0000_t75" style="mso-wrap-distance-left:0.0pt;mso-wrap-distance-top:0.0pt;mso-wrap-distance-right:0.0pt;mso-wrap-distance-bottom:0.0pt;width:336.0pt;height:165.8pt;" stroked="false">
+              <v:shape id="_x0000_i10" o:spid="_x0000_s10" type="#_x0000_t75" style="mso-wrap-distance-left:0.0pt;mso-wrap-distance-top:0.0pt;mso-wrap-distance-right:0.0pt;mso-wrap-distance-bottom:0.0pt;width:296.2pt;height:129.0pt;" stroked="false">
                 <v:path textboxrect="0,0,0,0"/>
-                <v:imagedata r:id="rId21" o:title=""/>
+                <v:imagedata r:id="rId23" o:title=""/>
               </v:shape>
             </w:pict>
           </mc:Fallback>
@@ -5320,16 +6513,12 @@
           <w:highlight w:val="none"/>
         </w:rPr>
       </w:r>
-      <w:r>
-        <w:rPr>
-          <w:highlight w:val="none"/>
-        </w:rPr>
-      </w:r>
+      <w:r/>
     </w:p>
     <w:p>
       <w:pPr>
         <w:pStyle w:val="870"/>
-        <w:ind w:firstLine="0"/>
+        <w:ind w:left="0" w:right="0" w:firstLine="708"/>
         <w:jc w:val="center"/>
         <w:rPr>
           <w:sz w:val="28"/>
@@ -5356,11 +6545,12 @@
           <w:highlight w:val="none"/>
         </w:rPr>
       </w:r>
+      <w:r/>
     </w:p>
     <w:p>
       <w:pPr>
         <w:pStyle w:val="870"/>
-        <w:ind w:firstLine="0"/>
+        <w:ind w:left="0" w:right="0" w:firstLine="708"/>
         <w:jc w:val="both"/>
         <w:rPr>
           <w:sz w:val="28"/>
@@ -5372,7 +6562,6 @@
           <w:sz w:val="28"/>
           <w:highlight w:val="none"/>
         </w:rPr>
-        <w:tab/>
         <w:t xml:space="preserve">Состояние дисплея при превышении его разрядности (</w:t>
       </w:r>
       <w:r>
@@ -5400,16 +6589,32 @@
         <w:rPr>
           <w:sz w:val="28"/>
           <w:highlight w:val="yellow"/>
+        </w:rPr>
+      </w:r>
+      <w:r/>
+      <w:r>
+        <w:rPr>
+          <w:highlight w:val="none"/>
+        </w:rPr>
+      </w:r>
+      <w:r>
+        <w:rPr>
+          <w:highlight w:val="none"/>
+        </w:rPr>
+      </w:r>
+      <w:r>
+        <w:rPr>
+          <w:sz w:val="28"/>
+          <w:highlight w:val="none"/>
         </w:rPr>
       </w:r>
     </w:p>
     <w:p>
       <w:pPr>
         <w:pStyle w:val="870"/>
-        <w:ind w:firstLine="0"/>
+        <w:ind w:left="0" w:right="0" w:firstLine="708"/>
         <w:jc w:val="center"/>
         <w:rPr>
-          <w:sz w:val="28"/>
           <w:highlight w:val="none"/>
         </w:rPr>
       </w:pPr>
@@ -5424,9 +6629,9 @@
           <mc:Choice Requires="wpg">
             <w:drawing>
               <wp:inline xmlns:wp="http://schemas.openxmlformats.org/drawingml/2006/wordprocessingDrawing" distT="0" distB="0" distL="0" distR="0">
-                <wp:extent cx="4238625" cy="2085975"/>
+                <wp:extent cx="3957637" cy="1744998"/>
                 <wp:effectExtent l="0" t="0" r="0" b="0"/>
-                <wp:docPr id="10" name="" hidden="0"/>
+                <wp:docPr id="12" name="" hidden="0"/>
                 <wp:cNvGraphicFramePr>
                   <a:graphicFrameLocks xmlns:a="http://schemas.openxmlformats.org/drawingml/2006/main" noChangeAspect="1"/>
                 </wp:cNvGraphicFramePr>
@@ -5441,13 +6646,14 @@
                         <pic:nvPr isPhoto="0" userDrawn="0"/>
                       </pic:nvPicPr>
                       <pic:blipFill>
-                        <a:blip r:embed="rId22"/>
+                        <a:blip r:embed="rId24"/>
+                        <a:srcRect l="0" t="0" r="0" b="10406"/>
                         <a:stretch/>
                       </pic:blipFill>
                       <pic:spPr bwMode="auto">
-                        <a:xfrm>
+                        <a:xfrm flipH="0" flipV="0">
                           <a:off x="0" y="0"/>
-                          <a:ext cx="4238624" cy="2085975"/>
+                          <a:ext cx="3957637" cy="1744997"/>
                         </a:xfrm>
                         <a:prstGeom prst="rect">
                           <a:avLst/>
@@ -5477,9 +6683,9 @@
                   <v:f eqn="sum @10 21600 0"/>
                 </v:formulas>
               </v:shapetype>
-              <v:shape id="_x0000_i9" o:spid="_x0000_s9" type="#_x0000_t75" style="mso-wrap-distance-left:0.0pt;mso-wrap-distance-top:0.0pt;mso-wrap-distance-right:0.0pt;mso-wrap-distance-bottom:0.0pt;width:333.8pt;height:164.2pt;" stroked="false">
+              <v:shape id="_x0000_i11" o:spid="_x0000_s11" type="#_x0000_t75" style="mso-wrap-distance-left:0.0pt;mso-wrap-distance-top:0.0pt;mso-wrap-distance-right:0.0pt;mso-wrap-distance-bottom:0.0pt;width:311.6pt;height:137.4pt;" stroked="false">
                 <v:path textboxrect="0,0,0,0"/>
-                <v:imagedata r:id="rId22" o:title=""/>
+                <v:imagedata r:id="rId24" o:title=""/>
               </v:shape>
             </w:pict>
           </mc:Fallback>
@@ -5491,17 +6697,12 @@
           <w:highlight w:val="none"/>
         </w:rPr>
       </w:r>
-      <w:r>
-        <w:rPr>
-          <w:sz w:val="28"/>
-          <w:highlight w:val="none"/>
-        </w:rPr>
-      </w:r>
+      <w:r/>
     </w:p>
     <w:p>
       <w:pPr>
         <w:pStyle w:val="870"/>
-        <w:ind w:firstLine="0"/>
+        <w:ind w:left="0" w:right="0" w:firstLine="708"/>
         <w:jc w:val="center"/>
         <w:rPr>
           <w:sz w:val="28"/>
@@ -5528,11 +6729,12 @@
           <w:highlight w:val="none"/>
         </w:rPr>
       </w:r>
+      <w:r/>
     </w:p>
     <w:p>
       <w:pPr>
         <w:pStyle w:val="870"/>
-        <w:ind w:firstLine="0"/>
+        <w:ind w:left="0" w:right="0" w:firstLine="708"/>
         <w:jc w:val="left"/>
         <w:rPr>
           <w:sz w:val="28"/>
@@ -5544,7 +6746,6 @@
           <w:sz w:val="28"/>
           <w:highlight w:val="none"/>
         </w:rPr>
-        <w:tab/>
         <w:t xml:space="preserve">Пример передачи данных на ПЭВМ показан на </w:t>
       </w:r>
       <w:r>
@@ -5563,20 +6764,16 @@
       </w:r>
       <w:r>
         <w:rPr>
-          <w:highlight w:val="none"/>
-        </w:rPr>
-      </w:r>
-      <w:r>
-        <w:rPr>
-          <w:sz w:val="28"/>
-          <w:highlight w:val="none"/>
-        </w:rPr>
-      </w:r>
+          <w:sz w:val="28"/>
+          <w:highlight w:val="none"/>
+        </w:rPr>
+      </w:r>
+      <w:r/>
     </w:p>
     <w:p>
       <w:pPr>
         <w:pStyle w:val="870"/>
-        <w:ind w:firstLine="0"/>
+        <w:ind w:left="0" w:right="0" w:firstLine="708"/>
         <w:jc w:val="center"/>
         <w:rPr>
           <w:highlight w:val="none"/>
@@ -5595,7 +6792,7 @@
               <wp:inline xmlns:wp="http://schemas.openxmlformats.org/drawingml/2006/wordprocessingDrawing" distT="0" distB="0" distL="0" distR="0">
                 <wp:extent cx="3676650" cy="465562"/>
                 <wp:effectExtent l="0" t="0" r="0" b="0"/>
-                <wp:docPr id="11" name="" hidden="0"/>
+                <wp:docPr id="13" name="" hidden="0"/>
                 <wp:cNvGraphicFramePr>
                   <a:graphicFrameLocks xmlns:a="http://schemas.openxmlformats.org/drawingml/2006/main" noChangeAspect="1"/>
                 </wp:cNvGraphicFramePr>
@@ -5610,7 +6807,7 @@
                         <pic:nvPr isPhoto="0" userDrawn="0"/>
                       </pic:nvPicPr>
                       <pic:blipFill>
-                        <a:blip r:embed="rId23"/>
+                        <a:blip r:embed="rId25"/>
                         <a:srcRect l="0" t="50124" r="0" b="0"/>
                         <a:stretch/>
                       </pic:blipFill>
@@ -5647,9 +6844,9 @@
                   <v:f eqn="sum @10 21600 0"/>
                 </v:formulas>
               </v:shapetype>
-              <v:shape id="_x0000_i10" o:spid="_x0000_s10" type="#_x0000_t75" style="mso-wrap-distance-left:0.0pt;mso-wrap-distance-top:0.0pt;mso-wrap-distance-right:0.0pt;mso-wrap-distance-bottom:0.0pt;width:289.5pt;height:36.7pt;" stroked="false">
+              <v:shape id="_x0000_i12" o:spid="_x0000_s12" type="#_x0000_t75" style="mso-wrap-distance-left:0.0pt;mso-wrap-distance-top:0.0pt;mso-wrap-distance-right:0.0pt;mso-wrap-distance-bottom:0.0pt;width:289.5pt;height:36.7pt;" stroked="false">
                 <v:path textboxrect="0,0,0,0"/>
-                <v:imagedata r:id="rId23" o:title=""/>
+                <v:imagedata r:id="rId25" o:title=""/>
               </v:shape>
             </w:pict>
           </mc:Fallback>
@@ -5661,12 +6858,71 @@
           <w:highlight w:val="none"/>
         </w:rPr>
       </w:r>
-      <w:r>
-        <w:rPr>
-          <w:sz w:val="28"/>
-          <w:highlight w:val="none"/>
-        </w:rPr>
-      </w:r>
+      <w:r/>
+    </w:p>
+    <w:p>
+      <w:pPr>
+        <w:pStyle w:val="870"/>
+        <w:ind w:left="0" w:right="0" w:firstLine="708"/>
+        <w:jc w:val="center"/>
+        <w:rPr>
+          <w:sz w:val="28"/>
+          <w:highlight w:val="none"/>
+        </w:rPr>
+      </w:pPr>
+      <w:r>
+        <w:rPr>
+          <w:sz w:val="28"/>
+          <w:highlight w:val="yellow"/>
+        </w:rPr>
+        <w:t xml:space="preserve">Рисунок Х</w:t>
+      </w:r>
+      <w:r>
+        <w:rPr>
+          <w:sz w:val="28"/>
+          <w:highlight w:val="none"/>
+        </w:rPr>
+        <w:t xml:space="preserve"> — передача данных по UART</w:t>
+      </w:r>
+      <w:r>
+        <w:rPr>
+          <w:sz w:val="28"/>
+          <w:highlight w:val="none"/>
+        </w:rPr>
+      </w:r>
+      <w:r/>
+    </w:p>
+    <w:p>
+      <w:pPr>
+        <w:pStyle w:val="870"/>
+        <w:ind w:left="0" w:right="0" w:firstLine="708"/>
+        <w:jc w:val="both"/>
+        <w:rPr>
+          <w:sz w:val="28"/>
+          <w:highlight w:val="yellow"/>
+        </w:rPr>
+      </w:pPr>
+      <w:r>
+        <w:rPr>
+          <w:sz w:val="28"/>
+          <w:highlight w:val="none"/>
+        </w:rPr>
+        <w:t xml:space="preserve">Также было проверено, что МК издает звуковой сигнал при неправильном нажатии клавиши. Кроме того, проверено, что нельзя передать данные по UART пока н</w:t>
+      </w:r>
+      <w:r>
+        <w:rPr>
+          <w:sz w:val="28"/>
+          <w:highlight w:val="none"/>
+        </w:rPr>
+        <w:t xml:space="preserve">е пройдена до конца серия испытаний, а также проверено выключение дисплея при прерывании серии испытаний кнопкой «RESTART» и установка «0000» при запуске новой серии испытаний. Проверена работоспособность кнопок регулирования скорости движения светодиодов.</w:t>
+      </w:r>
+      <w:r>
+        <w:rPr>
+          <w:sz w:val="28"/>
+          <w:highlight w:val="none"/>
+        </w:rPr>
+      </w:r>
+      <w:r/>
     </w:p>
     <w:p>
       <w:pPr>
@@ -5675,75 +6931,20 @@
         <w:jc w:val="center"/>
         <w:rPr>
           <w:sz w:val="28"/>
-          <w:highlight w:val="none"/>
+          <w:highlight w:val="yellow"/>
         </w:rPr>
       </w:pPr>
       <w:r>
         <w:rPr>
-          <w:sz w:val="28"/>
-          <w:highlight w:val="yellow"/>
-        </w:rPr>
-        <w:t xml:space="preserve">Рисунок Х</w:t>
-      </w:r>
-      <w:r>
-        <w:rPr>
-          <w:sz w:val="28"/>
-          <w:highlight w:val="none"/>
-        </w:rPr>
-        <w:t xml:space="preserve"> — передача данных по UART</w:t>
-      </w:r>
-      <w:r>
-        <w:rPr>
-          <w:sz w:val="28"/>
-          <w:highlight w:val="none"/>
-        </w:rPr>
-      </w:r>
-    </w:p>
-    <w:p>
-      <w:pPr>
-        <w:pStyle w:val="870"/>
-        <w:ind w:firstLine="0"/>
-        <w:jc w:val="both"/>
-        <w:rPr>
-          <w:sz w:val="28"/>
-          <w:highlight w:val="yellow"/>
-        </w:rPr>
-      </w:pPr>
-      <w:r>
-        <w:rPr>
-          <w:sz w:val="28"/>
-          <w:highlight w:val="none"/>
-        </w:rPr>
-        <w:tab/>
-        <w:t xml:space="preserve">Также было проверено, что МК издает звуковой сигнал при неправильном нажатии клавиши. Кроме того, проверено, что нельзя передать данные по UART пока не пройдена до конца серия испытаний, а также проверено выключение дисплея при прерывании серии испытаний кнопкой «RESTART» и установка «0000» при запуске новой серии испытаний. Проверена работоспособность кнопок регулирования скорости движения светодиодов.</w:t>
-      </w:r>
-      <w:r>
-        <w:rPr>
-          <w:sz w:val="28"/>
-          <w:highlight w:val="none"/>
-        </w:rPr>
-      </w:r>
-    </w:p>
-    <w:p>
-      <w:pPr>
-        <w:pStyle w:val="870"/>
-        <w:ind w:firstLine="0"/>
-        <w:jc w:val="center"/>
-        <w:rPr>
-          <w:sz w:val="28"/>
-          <w:highlight w:val="yellow"/>
-        </w:rPr>
-      </w:pPr>
-      <w:r>
-        <w:rPr>
-          <w:highlight w:val="none"/>
-        </w:rPr>
-      </w:r>
-      <w:r>
-        <w:rPr>
-          <w:highlight w:val="none"/>
-        </w:rPr>
-      </w:r>
+          <w:highlight w:val="none"/>
+        </w:rPr>
+      </w:r>
+      <w:r>
+        <w:rPr>
+          <w:highlight w:val="none"/>
+        </w:rPr>
+      </w:r>
+      <w:r/>
     </w:p>
     <w:sectPr>
       <w:headerReference w:type="first" r:id="rId10"/>
@@ -6657,6 +7858,651 @@
       </w:rPr>
     </w:lvl>
   </w:abstractNum>
+  <w:abstractNum w:abstractNumId="6">
+    <w:multiLevelType w:val="hybridMultilevel"/>
+    <w:lvl w:ilvl="0">
+      <w:start w:val="1"/>
+      <w:numFmt w:val="bullet"/>
+      <w:isLgl w:val="false"/>
+      <w:suff w:val="tab"/>
+      <w:lvlText w:val="–"/>
+      <w:lvlJc w:val="left"/>
+      <w:pPr>
+        <w:ind w:left="1417" w:hanging="360"/>
+      </w:pPr>
+      <w:rPr>
+        <w:rFonts w:ascii="Arial" w:hAnsi="Arial" w:cs="Arial" w:eastAsia="Arial" w:hint="default"/>
+      </w:rPr>
+    </w:lvl>
+    <w:lvl w:ilvl="1">
+      <w:start w:val="1"/>
+      <w:numFmt w:val="bullet"/>
+      <w:isLgl w:val="false"/>
+      <w:suff w:val="tab"/>
+      <w:lvlText w:val="o"/>
+      <w:lvlJc w:val="left"/>
+      <w:pPr>
+        <w:ind w:left="2137" w:hanging="360"/>
+      </w:pPr>
+      <w:rPr>
+        <w:rFonts w:ascii="Courier New" w:hAnsi="Courier New" w:cs="Courier New" w:eastAsia="Courier New" w:hint="default"/>
+      </w:rPr>
+    </w:lvl>
+    <w:lvl w:ilvl="2">
+      <w:start w:val="1"/>
+      <w:numFmt w:val="bullet"/>
+      <w:isLgl w:val="false"/>
+      <w:suff w:val="tab"/>
+      <w:lvlText w:val="§"/>
+      <w:lvlJc w:val="left"/>
+      <w:pPr>
+        <w:ind w:left="2857" w:hanging="360"/>
+      </w:pPr>
+      <w:rPr>
+        <w:rFonts w:ascii="Wingdings" w:hAnsi="Wingdings" w:cs="Wingdings" w:eastAsia="Wingdings" w:hint="default"/>
+      </w:rPr>
+    </w:lvl>
+    <w:lvl w:ilvl="3">
+      <w:start w:val="1"/>
+      <w:numFmt w:val="bullet"/>
+      <w:isLgl w:val="false"/>
+      <w:suff w:val="tab"/>
+      <w:lvlText w:val="·"/>
+      <w:lvlJc w:val="left"/>
+      <w:pPr>
+        <w:ind w:left="3577" w:hanging="360"/>
+      </w:pPr>
+      <w:rPr>
+        <w:rFonts w:ascii="Symbol" w:hAnsi="Symbol" w:cs="Symbol" w:eastAsia="Symbol" w:hint="default"/>
+      </w:rPr>
+    </w:lvl>
+    <w:lvl w:ilvl="4">
+      <w:start w:val="1"/>
+      <w:numFmt w:val="bullet"/>
+      <w:isLgl w:val="false"/>
+      <w:suff w:val="tab"/>
+      <w:lvlText w:val="o"/>
+      <w:lvlJc w:val="left"/>
+      <w:pPr>
+        <w:ind w:left="4297" w:hanging="360"/>
+      </w:pPr>
+      <w:rPr>
+        <w:rFonts w:ascii="Courier New" w:hAnsi="Courier New" w:cs="Courier New" w:eastAsia="Courier New" w:hint="default"/>
+      </w:rPr>
+    </w:lvl>
+    <w:lvl w:ilvl="5">
+      <w:start w:val="1"/>
+      <w:numFmt w:val="bullet"/>
+      <w:isLgl w:val="false"/>
+      <w:suff w:val="tab"/>
+      <w:lvlText w:val="§"/>
+      <w:lvlJc w:val="left"/>
+      <w:pPr>
+        <w:ind w:left="5017" w:hanging="360"/>
+      </w:pPr>
+      <w:rPr>
+        <w:rFonts w:ascii="Wingdings" w:hAnsi="Wingdings" w:cs="Wingdings" w:eastAsia="Wingdings" w:hint="default"/>
+      </w:rPr>
+    </w:lvl>
+    <w:lvl w:ilvl="6">
+      <w:start w:val="1"/>
+      <w:numFmt w:val="bullet"/>
+      <w:isLgl w:val="false"/>
+      <w:suff w:val="tab"/>
+      <w:lvlText w:val="·"/>
+      <w:lvlJc w:val="left"/>
+      <w:pPr>
+        <w:ind w:left="5737" w:hanging="360"/>
+      </w:pPr>
+      <w:rPr>
+        <w:rFonts w:ascii="Symbol" w:hAnsi="Symbol" w:cs="Symbol" w:eastAsia="Symbol" w:hint="default"/>
+      </w:rPr>
+    </w:lvl>
+    <w:lvl w:ilvl="7">
+      <w:start w:val="1"/>
+      <w:numFmt w:val="bullet"/>
+      <w:isLgl w:val="false"/>
+      <w:suff w:val="tab"/>
+      <w:lvlText w:val="o"/>
+      <w:lvlJc w:val="left"/>
+      <w:pPr>
+        <w:ind w:left="6457" w:hanging="360"/>
+      </w:pPr>
+      <w:rPr>
+        <w:rFonts w:ascii="Courier New" w:hAnsi="Courier New" w:cs="Courier New" w:eastAsia="Courier New" w:hint="default"/>
+      </w:rPr>
+    </w:lvl>
+    <w:lvl w:ilvl="8">
+      <w:start w:val="1"/>
+      <w:numFmt w:val="bullet"/>
+      <w:isLgl w:val="false"/>
+      <w:suff w:val="tab"/>
+      <w:lvlText w:val="§"/>
+      <w:lvlJc w:val="left"/>
+      <w:pPr>
+        <w:ind w:left="7177" w:hanging="360"/>
+      </w:pPr>
+      <w:rPr>
+        <w:rFonts w:ascii="Wingdings" w:hAnsi="Wingdings" w:cs="Wingdings" w:eastAsia="Wingdings" w:hint="default"/>
+      </w:rPr>
+    </w:lvl>
+  </w:abstractNum>
+  <w:abstractNum w:abstractNumId="7">
+    <w:multiLevelType w:val="hybridMultilevel"/>
+    <w:lvl w:ilvl="0">
+      <w:start w:val="1"/>
+      <w:numFmt w:val="bullet"/>
+      <w:isLgl w:val="false"/>
+      <w:suff w:val="tab"/>
+      <w:lvlText w:val="–"/>
+      <w:lvlJc w:val="left"/>
+      <w:pPr>
+        <w:ind w:left="1417" w:hanging="360"/>
+      </w:pPr>
+      <w:rPr>
+        <w:rFonts w:ascii="Arial" w:hAnsi="Arial" w:cs="Arial" w:eastAsia="Arial" w:hint="default"/>
+      </w:rPr>
+    </w:lvl>
+    <w:lvl w:ilvl="1">
+      <w:start w:val="1"/>
+      <w:numFmt w:val="bullet"/>
+      <w:isLgl w:val="false"/>
+      <w:suff w:val="tab"/>
+      <w:lvlText w:val="o"/>
+      <w:lvlJc w:val="left"/>
+      <w:pPr>
+        <w:ind w:left="2137" w:hanging="360"/>
+      </w:pPr>
+      <w:rPr>
+        <w:rFonts w:ascii="Courier New" w:hAnsi="Courier New" w:cs="Courier New" w:eastAsia="Courier New" w:hint="default"/>
+      </w:rPr>
+    </w:lvl>
+    <w:lvl w:ilvl="2">
+      <w:start w:val="1"/>
+      <w:numFmt w:val="bullet"/>
+      <w:isLgl w:val="false"/>
+      <w:suff w:val="tab"/>
+      <w:lvlText w:val="§"/>
+      <w:lvlJc w:val="left"/>
+      <w:pPr>
+        <w:ind w:left="2857" w:hanging="360"/>
+      </w:pPr>
+      <w:rPr>
+        <w:rFonts w:ascii="Wingdings" w:hAnsi="Wingdings" w:cs="Wingdings" w:eastAsia="Wingdings" w:hint="default"/>
+      </w:rPr>
+    </w:lvl>
+    <w:lvl w:ilvl="3">
+      <w:start w:val="1"/>
+      <w:numFmt w:val="bullet"/>
+      <w:isLgl w:val="false"/>
+      <w:suff w:val="tab"/>
+      <w:lvlText w:val="·"/>
+      <w:lvlJc w:val="left"/>
+      <w:pPr>
+        <w:ind w:left="3577" w:hanging="360"/>
+      </w:pPr>
+      <w:rPr>
+        <w:rFonts w:ascii="Symbol" w:hAnsi="Symbol" w:cs="Symbol" w:eastAsia="Symbol" w:hint="default"/>
+      </w:rPr>
+    </w:lvl>
+    <w:lvl w:ilvl="4">
+      <w:start w:val="1"/>
+      <w:numFmt w:val="bullet"/>
+      <w:isLgl w:val="false"/>
+      <w:suff w:val="tab"/>
+      <w:lvlText w:val="o"/>
+      <w:lvlJc w:val="left"/>
+      <w:pPr>
+        <w:ind w:left="4297" w:hanging="360"/>
+      </w:pPr>
+      <w:rPr>
+        <w:rFonts w:ascii="Courier New" w:hAnsi="Courier New" w:cs="Courier New" w:eastAsia="Courier New" w:hint="default"/>
+      </w:rPr>
+    </w:lvl>
+    <w:lvl w:ilvl="5">
+      <w:start w:val="1"/>
+      <w:numFmt w:val="bullet"/>
+      <w:isLgl w:val="false"/>
+      <w:suff w:val="tab"/>
+      <w:lvlText w:val="§"/>
+      <w:lvlJc w:val="left"/>
+      <w:pPr>
+        <w:ind w:left="5017" w:hanging="360"/>
+      </w:pPr>
+      <w:rPr>
+        <w:rFonts w:ascii="Wingdings" w:hAnsi="Wingdings" w:cs="Wingdings" w:eastAsia="Wingdings" w:hint="default"/>
+      </w:rPr>
+    </w:lvl>
+    <w:lvl w:ilvl="6">
+      <w:start w:val="1"/>
+      <w:numFmt w:val="bullet"/>
+      <w:isLgl w:val="false"/>
+      <w:suff w:val="tab"/>
+      <w:lvlText w:val="·"/>
+      <w:lvlJc w:val="left"/>
+      <w:pPr>
+        <w:ind w:left="5737" w:hanging="360"/>
+      </w:pPr>
+      <w:rPr>
+        <w:rFonts w:ascii="Symbol" w:hAnsi="Symbol" w:cs="Symbol" w:eastAsia="Symbol" w:hint="default"/>
+      </w:rPr>
+    </w:lvl>
+    <w:lvl w:ilvl="7">
+      <w:start w:val="1"/>
+      <w:numFmt w:val="bullet"/>
+      <w:isLgl w:val="false"/>
+      <w:suff w:val="tab"/>
+      <w:lvlText w:val="o"/>
+      <w:lvlJc w:val="left"/>
+      <w:pPr>
+        <w:ind w:left="6457" w:hanging="360"/>
+      </w:pPr>
+      <w:rPr>
+        <w:rFonts w:ascii="Courier New" w:hAnsi="Courier New" w:cs="Courier New" w:eastAsia="Courier New" w:hint="default"/>
+      </w:rPr>
+    </w:lvl>
+    <w:lvl w:ilvl="8">
+      <w:start w:val="1"/>
+      <w:numFmt w:val="bullet"/>
+      <w:isLgl w:val="false"/>
+      <w:suff w:val="tab"/>
+      <w:lvlText w:val="§"/>
+      <w:lvlJc w:val="left"/>
+      <w:pPr>
+        <w:ind w:left="7177" w:hanging="360"/>
+      </w:pPr>
+      <w:rPr>
+        <w:rFonts w:ascii="Wingdings" w:hAnsi="Wingdings" w:cs="Wingdings" w:eastAsia="Wingdings" w:hint="default"/>
+      </w:rPr>
+    </w:lvl>
+  </w:abstractNum>
+  <w:abstractNum w:abstractNumId="8">
+    <w:multiLevelType w:val="hybridMultilevel"/>
+    <w:lvl w:ilvl="0">
+      <w:start w:val="1"/>
+      <w:numFmt w:val="bullet"/>
+      <w:isLgl w:val="false"/>
+      <w:suff w:val="tab"/>
+      <w:lvlText w:val="–"/>
+      <w:lvlJc w:val="left"/>
+      <w:pPr>
+        <w:ind w:left="1417" w:hanging="360"/>
+      </w:pPr>
+      <w:rPr>
+        <w:rFonts w:ascii="Arial" w:hAnsi="Arial" w:cs="Arial" w:eastAsia="Arial" w:hint="default"/>
+      </w:rPr>
+    </w:lvl>
+    <w:lvl w:ilvl="1">
+      <w:start w:val="1"/>
+      <w:numFmt w:val="bullet"/>
+      <w:isLgl w:val="false"/>
+      <w:suff w:val="tab"/>
+      <w:lvlText w:val="o"/>
+      <w:lvlJc w:val="left"/>
+      <w:pPr>
+        <w:ind w:left="2137" w:hanging="360"/>
+      </w:pPr>
+      <w:rPr>
+        <w:rFonts w:ascii="Courier New" w:hAnsi="Courier New" w:cs="Courier New" w:eastAsia="Courier New" w:hint="default"/>
+      </w:rPr>
+    </w:lvl>
+    <w:lvl w:ilvl="2">
+      <w:start w:val="1"/>
+      <w:numFmt w:val="bullet"/>
+      <w:isLgl w:val="false"/>
+      <w:suff w:val="tab"/>
+      <w:lvlText w:val="§"/>
+      <w:lvlJc w:val="left"/>
+      <w:pPr>
+        <w:ind w:left="2857" w:hanging="360"/>
+      </w:pPr>
+      <w:rPr>
+        <w:rFonts w:ascii="Wingdings" w:hAnsi="Wingdings" w:cs="Wingdings" w:eastAsia="Wingdings" w:hint="default"/>
+      </w:rPr>
+    </w:lvl>
+    <w:lvl w:ilvl="3">
+      <w:start w:val="1"/>
+      <w:numFmt w:val="bullet"/>
+      <w:isLgl w:val="false"/>
+      <w:suff w:val="tab"/>
+      <w:lvlText w:val="·"/>
+      <w:lvlJc w:val="left"/>
+      <w:pPr>
+        <w:ind w:left="3577" w:hanging="360"/>
+      </w:pPr>
+      <w:rPr>
+        <w:rFonts w:ascii="Symbol" w:hAnsi="Symbol" w:cs="Symbol" w:eastAsia="Symbol" w:hint="default"/>
+      </w:rPr>
+    </w:lvl>
+    <w:lvl w:ilvl="4">
+      <w:start w:val="1"/>
+      <w:numFmt w:val="bullet"/>
+      <w:isLgl w:val="false"/>
+      <w:suff w:val="tab"/>
+      <w:lvlText w:val="o"/>
+      <w:lvlJc w:val="left"/>
+      <w:pPr>
+        <w:ind w:left="4297" w:hanging="360"/>
+      </w:pPr>
+      <w:rPr>
+        <w:rFonts w:ascii="Courier New" w:hAnsi="Courier New" w:cs="Courier New" w:eastAsia="Courier New" w:hint="default"/>
+      </w:rPr>
+    </w:lvl>
+    <w:lvl w:ilvl="5">
+      <w:start w:val="1"/>
+      <w:numFmt w:val="bullet"/>
+      <w:isLgl w:val="false"/>
+      <w:suff w:val="tab"/>
+      <w:lvlText w:val="§"/>
+      <w:lvlJc w:val="left"/>
+      <w:pPr>
+        <w:ind w:left="5017" w:hanging="360"/>
+      </w:pPr>
+      <w:rPr>
+        <w:rFonts w:ascii="Wingdings" w:hAnsi="Wingdings" w:cs="Wingdings" w:eastAsia="Wingdings" w:hint="default"/>
+      </w:rPr>
+    </w:lvl>
+    <w:lvl w:ilvl="6">
+      <w:start w:val="1"/>
+      <w:numFmt w:val="bullet"/>
+      <w:isLgl w:val="false"/>
+      <w:suff w:val="tab"/>
+      <w:lvlText w:val="·"/>
+      <w:lvlJc w:val="left"/>
+      <w:pPr>
+        <w:ind w:left="5737" w:hanging="360"/>
+      </w:pPr>
+      <w:rPr>
+        <w:rFonts w:ascii="Symbol" w:hAnsi="Symbol" w:cs="Symbol" w:eastAsia="Symbol" w:hint="default"/>
+      </w:rPr>
+    </w:lvl>
+    <w:lvl w:ilvl="7">
+      <w:start w:val="1"/>
+      <w:numFmt w:val="bullet"/>
+      <w:isLgl w:val="false"/>
+      <w:suff w:val="tab"/>
+      <w:lvlText w:val="o"/>
+      <w:lvlJc w:val="left"/>
+      <w:pPr>
+        <w:ind w:left="6457" w:hanging="360"/>
+      </w:pPr>
+      <w:rPr>
+        <w:rFonts w:ascii="Courier New" w:hAnsi="Courier New" w:cs="Courier New" w:eastAsia="Courier New" w:hint="default"/>
+      </w:rPr>
+    </w:lvl>
+    <w:lvl w:ilvl="8">
+      <w:start w:val="1"/>
+      <w:numFmt w:val="bullet"/>
+      <w:isLgl w:val="false"/>
+      <w:suff w:val="tab"/>
+      <w:lvlText w:val="§"/>
+      <w:lvlJc w:val="left"/>
+      <w:pPr>
+        <w:ind w:left="7177" w:hanging="360"/>
+      </w:pPr>
+      <w:rPr>
+        <w:rFonts w:ascii="Wingdings" w:hAnsi="Wingdings" w:cs="Wingdings" w:eastAsia="Wingdings" w:hint="default"/>
+      </w:rPr>
+    </w:lvl>
+  </w:abstractNum>
+  <w:abstractNum w:abstractNumId="9">
+    <w:multiLevelType w:val="hybridMultilevel"/>
+    <w:lvl w:ilvl="0">
+      <w:start w:val="1"/>
+      <w:numFmt w:val="bullet"/>
+      <w:isLgl w:val="false"/>
+      <w:suff w:val="tab"/>
+      <w:lvlText w:val="–"/>
+      <w:lvlJc w:val="left"/>
+      <w:pPr>
+        <w:ind w:left="709" w:hanging="360"/>
+      </w:pPr>
+      <w:rPr>
+        <w:rFonts w:ascii="Arial" w:hAnsi="Arial" w:cs="Arial" w:eastAsia="Arial" w:hint="default"/>
+      </w:rPr>
+    </w:lvl>
+    <w:lvl w:ilvl="1">
+      <w:start w:val="1"/>
+      <w:numFmt w:val="bullet"/>
+      <w:isLgl w:val="false"/>
+      <w:suff w:val="tab"/>
+      <w:lvlText w:val="o"/>
+      <w:lvlJc w:val="left"/>
+      <w:pPr>
+        <w:ind w:left="1429" w:hanging="360"/>
+      </w:pPr>
+      <w:rPr>
+        <w:rFonts w:ascii="Courier New" w:hAnsi="Courier New" w:cs="Courier New" w:eastAsia="Courier New" w:hint="default"/>
+      </w:rPr>
+    </w:lvl>
+    <w:lvl w:ilvl="2">
+      <w:start w:val="1"/>
+      <w:numFmt w:val="bullet"/>
+      <w:isLgl w:val="false"/>
+      <w:suff w:val="tab"/>
+      <w:lvlText w:val="§"/>
+      <w:lvlJc w:val="left"/>
+      <w:pPr>
+        <w:ind w:left="2149" w:hanging="360"/>
+      </w:pPr>
+      <w:rPr>
+        <w:rFonts w:ascii="Wingdings" w:hAnsi="Wingdings" w:cs="Wingdings" w:eastAsia="Wingdings" w:hint="default"/>
+      </w:rPr>
+    </w:lvl>
+    <w:lvl w:ilvl="3">
+      <w:start w:val="1"/>
+      <w:numFmt w:val="bullet"/>
+      <w:isLgl w:val="false"/>
+      <w:suff w:val="tab"/>
+      <w:lvlText w:val="·"/>
+      <w:lvlJc w:val="left"/>
+      <w:pPr>
+        <w:ind w:left="2869" w:hanging="360"/>
+      </w:pPr>
+      <w:rPr>
+        <w:rFonts w:ascii="Symbol" w:hAnsi="Symbol" w:cs="Symbol" w:eastAsia="Symbol" w:hint="default"/>
+      </w:rPr>
+    </w:lvl>
+    <w:lvl w:ilvl="4">
+      <w:start w:val="1"/>
+      <w:numFmt w:val="bullet"/>
+      <w:isLgl w:val="false"/>
+      <w:suff w:val="tab"/>
+      <w:lvlText w:val="o"/>
+      <w:lvlJc w:val="left"/>
+      <w:pPr>
+        <w:ind w:left="3589" w:hanging="360"/>
+      </w:pPr>
+      <w:rPr>
+        <w:rFonts w:ascii="Courier New" w:hAnsi="Courier New" w:cs="Courier New" w:eastAsia="Courier New" w:hint="default"/>
+      </w:rPr>
+    </w:lvl>
+    <w:lvl w:ilvl="5">
+      <w:start w:val="1"/>
+      <w:numFmt w:val="bullet"/>
+      <w:isLgl w:val="false"/>
+      <w:suff w:val="tab"/>
+      <w:lvlText w:val="§"/>
+      <w:lvlJc w:val="left"/>
+      <w:pPr>
+        <w:ind w:left="4309" w:hanging="360"/>
+      </w:pPr>
+      <w:rPr>
+        <w:rFonts w:ascii="Wingdings" w:hAnsi="Wingdings" w:cs="Wingdings" w:eastAsia="Wingdings" w:hint="default"/>
+      </w:rPr>
+    </w:lvl>
+    <w:lvl w:ilvl="6">
+      <w:start w:val="1"/>
+      <w:numFmt w:val="bullet"/>
+      <w:isLgl w:val="false"/>
+      <w:suff w:val="tab"/>
+      <w:lvlText w:val="·"/>
+      <w:lvlJc w:val="left"/>
+      <w:pPr>
+        <w:ind w:left="5029" w:hanging="360"/>
+      </w:pPr>
+      <w:rPr>
+        <w:rFonts w:ascii="Symbol" w:hAnsi="Symbol" w:cs="Symbol" w:eastAsia="Symbol" w:hint="default"/>
+      </w:rPr>
+    </w:lvl>
+    <w:lvl w:ilvl="7">
+      <w:start w:val="1"/>
+      <w:numFmt w:val="bullet"/>
+      <w:isLgl w:val="false"/>
+      <w:suff w:val="tab"/>
+      <w:lvlText w:val="o"/>
+      <w:lvlJc w:val="left"/>
+      <w:pPr>
+        <w:ind w:left="5749" w:hanging="360"/>
+      </w:pPr>
+      <w:rPr>
+        <w:rFonts w:ascii="Courier New" w:hAnsi="Courier New" w:cs="Courier New" w:eastAsia="Courier New" w:hint="default"/>
+      </w:rPr>
+    </w:lvl>
+    <w:lvl w:ilvl="8">
+      <w:start w:val="1"/>
+      <w:numFmt w:val="bullet"/>
+      <w:isLgl w:val="false"/>
+      <w:suff w:val="tab"/>
+      <w:lvlText w:val="§"/>
+      <w:lvlJc w:val="left"/>
+      <w:pPr>
+        <w:ind w:left="6469" w:hanging="360"/>
+      </w:pPr>
+      <w:rPr>
+        <w:rFonts w:ascii="Wingdings" w:hAnsi="Wingdings" w:cs="Wingdings" w:eastAsia="Wingdings" w:hint="default"/>
+      </w:rPr>
+    </w:lvl>
+  </w:abstractNum>
+  <w:abstractNum w:abstractNumId="10">
+    <w:multiLevelType w:val="hybridMultilevel"/>
+    <w:lvl w:ilvl="0">
+      <w:start w:val="1"/>
+      <w:numFmt w:val="bullet"/>
+      <w:isLgl w:val="false"/>
+      <w:suff w:val="tab"/>
+      <w:lvlText w:val="–"/>
+      <w:lvlJc w:val="left"/>
+      <w:pPr>
+        <w:ind w:left="709" w:hanging="360"/>
+      </w:pPr>
+      <w:rPr>
+        <w:rFonts w:ascii="Arial" w:hAnsi="Arial" w:cs="Arial" w:eastAsia="Arial" w:hint="default"/>
+      </w:rPr>
+    </w:lvl>
+    <w:lvl w:ilvl="1">
+      <w:start w:val="1"/>
+      <w:numFmt w:val="bullet"/>
+      <w:isLgl w:val="false"/>
+      <w:suff w:val="tab"/>
+      <w:lvlText w:val="o"/>
+      <w:lvlJc w:val="left"/>
+      <w:pPr>
+        <w:ind w:left="1429" w:hanging="360"/>
+      </w:pPr>
+      <w:rPr>
+        <w:rFonts w:ascii="Courier New" w:hAnsi="Courier New" w:cs="Courier New" w:eastAsia="Courier New" w:hint="default"/>
+      </w:rPr>
+    </w:lvl>
+    <w:lvl w:ilvl="2">
+      <w:start w:val="1"/>
+      <w:numFmt w:val="bullet"/>
+      <w:isLgl w:val="false"/>
+      <w:suff w:val="tab"/>
+      <w:lvlText w:val="§"/>
+      <w:lvlJc w:val="left"/>
+      <w:pPr>
+        <w:ind w:left="2149" w:hanging="360"/>
+      </w:pPr>
+      <w:rPr>
+        <w:rFonts w:ascii="Wingdings" w:hAnsi="Wingdings" w:cs="Wingdings" w:eastAsia="Wingdings" w:hint="default"/>
+      </w:rPr>
+    </w:lvl>
+    <w:lvl w:ilvl="3">
+      <w:start w:val="1"/>
+      <w:numFmt w:val="bullet"/>
+      <w:isLgl w:val="false"/>
+      <w:suff w:val="tab"/>
+      <w:lvlText w:val="·"/>
+      <w:lvlJc w:val="left"/>
+      <w:pPr>
+        <w:ind w:left="2869" w:hanging="360"/>
+      </w:pPr>
+      <w:rPr>
+        <w:rFonts w:ascii="Symbol" w:hAnsi="Symbol" w:cs="Symbol" w:eastAsia="Symbol" w:hint="default"/>
+      </w:rPr>
+    </w:lvl>
+    <w:lvl w:ilvl="4">
+      <w:start w:val="1"/>
+      <w:numFmt w:val="bullet"/>
+      <w:isLgl w:val="false"/>
+      <w:suff w:val="tab"/>
+      <w:lvlText w:val="o"/>
+      <w:lvlJc w:val="left"/>
+      <w:pPr>
+        <w:ind w:left="3589" w:hanging="360"/>
+      </w:pPr>
+      <w:rPr>
+        <w:rFonts w:ascii="Courier New" w:hAnsi="Courier New" w:cs="Courier New" w:eastAsia="Courier New" w:hint="default"/>
+      </w:rPr>
+    </w:lvl>
+    <w:lvl w:ilvl="5">
+      <w:start w:val="1"/>
+      <w:numFmt w:val="bullet"/>
+      <w:isLgl w:val="false"/>
+      <w:suff w:val="tab"/>
+      <w:lvlText w:val="§"/>
+      <w:lvlJc w:val="left"/>
+      <w:pPr>
+        <w:ind w:left="4309" w:hanging="360"/>
+      </w:pPr>
+      <w:rPr>
+        <w:rFonts w:ascii="Wingdings" w:hAnsi="Wingdings" w:cs="Wingdings" w:eastAsia="Wingdings" w:hint="default"/>
+      </w:rPr>
+    </w:lvl>
+    <w:lvl w:ilvl="6">
+      <w:start w:val="1"/>
+      <w:numFmt w:val="bullet"/>
+      <w:isLgl w:val="false"/>
+      <w:suff w:val="tab"/>
+      <w:lvlText w:val="·"/>
+      <w:lvlJc w:val="left"/>
+      <w:pPr>
+        <w:ind w:left="5029" w:hanging="360"/>
+      </w:pPr>
+      <w:rPr>
+        <w:rFonts w:ascii="Symbol" w:hAnsi="Symbol" w:cs="Symbol" w:eastAsia="Symbol" w:hint="default"/>
+      </w:rPr>
+    </w:lvl>
+    <w:lvl w:ilvl="7">
+      <w:start w:val="1"/>
+      <w:numFmt w:val="bullet"/>
+      <w:isLgl w:val="false"/>
+      <w:suff w:val="tab"/>
+      <w:lvlText w:val="o"/>
+      <w:lvlJc w:val="left"/>
+      <w:pPr>
+        <w:ind w:left="5749" w:hanging="360"/>
+      </w:pPr>
+      <w:rPr>
+        <w:rFonts w:ascii="Courier New" w:hAnsi="Courier New" w:cs="Courier New" w:eastAsia="Courier New" w:hint="default"/>
+      </w:rPr>
+    </w:lvl>
+    <w:lvl w:ilvl="8">
+      <w:start w:val="1"/>
+      <w:numFmt w:val="bullet"/>
+      <w:isLgl w:val="false"/>
+      <w:suff w:val="tab"/>
+      <w:lvlText w:val="§"/>
+      <w:lvlJc w:val="left"/>
+      <w:pPr>
+        <w:ind w:left="6469" w:hanging="360"/>
+      </w:pPr>
+      <w:rPr>
+        <w:rFonts w:ascii="Wingdings" w:hAnsi="Wingdings" w:cs="Wingdings" w:eastAsia="Wingdings" w:hint="default"/>
+      </w:rPr>
+    </w:lvl>
+  </w:abstractNum>
   <w:num w:numId="1">
     <w:abstractNumId w:val="0"/>
   </w:num>
@@ -6674,6 +8520,21 @@
   </w:num>
   <w:num w:numId="6">
     <w:abstractNumId w:val="5"/>
+  </w:num>
+  <w:num w:numId="7">
+    <w:abstractNumId w:val="6"/>
+  </w:num>
+  <w:num w:numId="8">
+    <w:abstractNumId w:val="7"/>
+  </w:num>
+  <w:num w:numId="9">
+    <w:abstractNumId w:val="8"/>
+  </w:num>
+  <w:num w:numId="10">
+    <w:abstractNumId w:val="9"/>
+  </w:num>
+  <w:num w:numId="11">
+    <w:abstractNumId w:val="10"/>
   </w:num>
 </w:numbering>
 </file>
@@ -6838,10 +8699,13 @@
     <w:uiPriority w:val="9"/>
     <w:qFormat/>
     <w:pPr>
+      <w:ind w:left="708" w:firstLine="708"/>
       <w:spacing w:line="360" w:lineRule="auto"/>
     </w:pPr>
     <w:rPr>
       <w:rStyle w:val="685"/>
+      <w:b/>
+      <w:sz w:val="28"/>
     </w:rPr>
   </w:style>
   <w:style w:type="character" w:styleId="685">
@@ -6849,9 +8713,7 @@
     <w:link w:val="684"/>
     <w:uiPriority w:val="9"/>
     <w:rPr>
-      <w:rStyle w:val="685"/>
       <w:b/>
-      <w:i w:val="0"/>
       <w:sz w:val="28"/>
     </w:rPr>
   </w:style>
@@ -6864,14 +8726,10 @@
     <w:unhideWhenUsed/>
     <w:qFormat/>
     <w:pPr>
-      <w:jc w:val="both"/>
       <w:spacing w:line="360" w:lineRule="auto"/>
-      <w:shd w:val="nil" w:color="000000"/>
     </w:pPr>
     <w:rPr>
-      <w:b/>
-      <w:i w:val="0"/>
-      <w:sz w:val="28"/>
+      <w:rStyle w:val="687"/>
     </w:rPr>
   </w:style>
   <w:style w:type="character" w:styleId="687">
@@ -6879,6 +8737,7 @@
     <w:link w:val="686"/>
     <w:uiPriority w:val="9"/>
     <w:rPr>
+      <w:rStyle w:val="687"/>
       <w:b/>
       <w:i w:val="0"/>
       <w:sz w:val="28"/>
@@ -6886,19 +8745,18 @@
   </w:style>
   <w:style w:type="paragraph" w:styleId="688">
     <w:name w:val="Heading 3"/>
-    <w:basedOn w:val="686"/>
+    <w:basedOn w:val="862"/>
     <w:next w:val="862"/>
     <w:link w:val="689"/>
     <w:uiPriority w:val="9"/>
     <w:unhideWhenUsed/>
     <w:qFormat/>
     <w:pPr>
+      <w:jc w:val="both"/>
       <w:spacing w:line="360" w:lineRule="auto"/>
     </w:pPr>
     <w:rPr>
-      <w:b/>
-      <w:i w:val="0"/>
-      <w:sz w:val="28"/>
+      <w:rStyle w:val="689"/>
     </w:rPr>
   </w:style>
   <w:style w:type="character" w:styleId="689">
@@ -6906,6 +8764,7 @@
     <w:link w:val="688"/>
     <w:uiPriority w:val="9"/>
     <w:rPr>
+      <w:rStyle w:val="689"/>
       <w:b/>
       <w:i w:val="0"/>
       <w:sz w:val="28"/>
@@ -17998,8 +19857,10 @@
   </w:style>
   <w:style w:type="character" w:styleId="869" w:customStyle="1">
     <w:name w:val="обычный_character"/>
+    <w:basedOn w:val="685"/>
     <w:link w:val="870"/>
     <w:rPr>
+      <w:rStyle w:val="685"/>
       <w:b w:val="0"/>
     </w:rPr>
   </w:style>
@@ -18009,9 +19870,11 @@
     <w:link w:val="869"/>
     <w:qFormat/>
     <w:pPr>
+      <w:ind w:left="0" w:right="0" w:firstLine="708"/>
       <w:jc w:val="both"/>
     </w:pPr>
     <w:rPr>
+      <w:rStyle w:val="685"/>
       <w:b w:val="0"/>
     </w:rPr>
   </w:style>

</xml_diff>

<commit_message>
CW - RPZ v0
</commit_message>
<xml_diff>
--- a/mk_course_work/RPZ/черновик РПЗ.docx
+++ b/mk_course_work/RPZ/черновик РПЗ.docx
@@ -6672,14 +6672,1426 @@
       <w:r/>
     </w:p>
     <w:p>
-      <w:r/>
-      <w:r/>
+      <w:pPr>
+        <w:pStyle w:val="694"/>
+        <w:ind w:left="0" w:right="0" w:firstLine="708"/>
+        <w:jc w:val="left"/>
+        <w:rPr>
+          <w:highlight w:val="yellow"/>
+        </w:rPr>
+      </w:pPr>
+      <w:r>
+        <w:rPr>
+          <w:highlight w:val="yellow"/>
+        </w:rPr>
+        <w:t xml:space="preserve">1.3 Расчет потребляемой мощности</w:t>
+      </w:r>
+      <w:r>
+        <w:rPr>
+          <w:highlight w:val="yellow"/>
+        </w:rPr>
+      </w:r>
     </w:p>
     <w:p>
       <w:pPr>
+        <w:pStyle w:val="880"/>
+        <w:ind w:firstLine="0"/>
+        <w:rPr>
+          <w:highlight w:val="yellow"/>
+        </w:rPr>
+      </w:pPr>
+      <w:r>
+        <w:rPr>
+          <w:highlight w:val="yellow"/>
+        </w:rPr>
+        <w:t xml:space="preserve">Таблица Х</w:t>
+      </w:r>
+      <w:r>
+        <w:rPr>
+          <w:highlight w:val="yellow"/>
+        </w:rPr>
+        <w:t xml:space="preserve"> — потребляемая мощность</w:t>
+      </w:r>
+      <w:r>
+        <w:rPr>
+          <w:highlight w:val="yellow"/>
+        </w:rPr>
+      </w:r>
+    </w:p>
+    <w:tbl>
+      <w:tblPr>
+        <w:tblStyle w:val="728"/>
+        <w:tblW w:w="0" w:type="auto"/>
+        <w:tblLook w:val="04A0" w:firstRow="1" w:lastRow="0" w:firstColumn="1" w:lastColumn="0" w:noHBand="0" w:noVBand="1"/>
+      </w:tblPr>
+      <w:tblGrid>
+        <w:gridCol w:w="1914"/>
+        <w:gridCol w:w="1914"/>
+        <w:gridCol w:w="1914"/>
+        <w:gridCol w:w="1914"/>
+        <w:gridCol w:w="1914"/>
+      </w:tblGrid>
+      <w:tr>
+        <w:trPr/>
+        <w:tc>
+          <w:tcPr>
+            <w:tcW w:w="1914" w:type="dxa"/>
+            <w:textDirection w:val="lrTb"/>
+            <w:noWrap w:val="false"/>
+          </w:tcPr>
+          <w:p>
+            <w:pPr>
+              <w:pStyle w:val="880"/>
+              <w:ind w:firstLine="0"/>
+              <w:jc w:val="center"/>
+              <w:rPr>
+                <w:highlight w:val="yellow"/>
+              </w:rPr>
+            </w:pPr>
+            <w:r>
+              <w:rPr>
+                <w:highlight w:val="yellow"/>
+              </w:rPr>
+              <w:t xml:space="preserve">Элемент</w:t>
+            </w:r>
+            <w:r>
+              <w:rPr>
+                <w:highlight w:val="yellow"/>
+              </w:rPr>
+            </w:r>
+          </w:p>
+        </w:tc>
+        <w:tc>
+          <w:tcPr>
+            <w:tcW w:w="1914" w:type="dxa"/>
+            <w:textDirection w:val="lrTb"/>
+            <w:noWrap w:val="false"/>
+          </w:tcPr>
+          <w:p>
+            <w:pPr>
+              <w:pStyle w:val="880"/>
+              <w:ind w:firstLine="0"/>
+              <w:jc w:val="left"/>
+              <w:rPr>
+                <w:highlight w:val="yellow"/>
+              </w:rPr>
+            </w:pPr>
+            <w:r>
+              <w:rPr>
+                <w:highlight w:val="yellow"/>
+              </w:rPr>
+              <w:t xml:space="preserve">Ток потребления, мА</w:t>
+            </w:r>
+            <w:r>
+              <w:rPr>
+                <w:highlight w:val="yellow"/>
+              </w:rPr>
+            </w:r>
+          </w:p>
+        </w:tc>
+        <w:tc>
+          <w:tcPr>
+            <w:tcW w:w="1914" w:type="dxa"/>
+            <w:textDirection w:val="lrTb"/>
+            <w:noWrap w:val="false"/>
+          </w:tcPr>
+          <w:p>
+            <w:pPr>
+              <w:pStyle w:val="880"/>
+              <w:ind w:firstLine="0"/>
+              <w:jc w:val="left"/>
+              <w:rPr>
+                <w:highlight w:val="yellow"/>
+              </w:rPr>
+            </w:pPr>
+            <w:r>
+              <w:rPr>
+                <w:highlight w:val="yellow"/>
+              </w:rPr>
+              <w:t xml:space="preserve">Потребляемая мощность, мВт</w:t>
+            </w:r>
+            <w:r>
+              <w:rPr>
+                <w:highlight w:val="yellow"/>
+              </w:rPr>
+            </w:r>
+          </w:p>
+        </w:tc>
+        <w:tc>
+          <w:tcPr>
+            <w:tcW w:w="1914" w:type="dxa"/>
+            <w:textDirection w:val="lrTb"/>
+            <w:noWrap w:val="false"/>
+          </w:tcPr>
+          <w:p>
+            <w:pPr>
+              <w:pStyle w:val="880"/>
+              <w:ind w:firstLine="0"/>
+              <w:jc w:val="left"/>
+              <w:rPr>
+                <w:highlight w:val="yellow"/>
+              </w:rPr>
+            </w:pPr>
+            <w:r>
+              <w:rPr>
+                <w:highlight w:val="yellow"/>
+              </w:rPr>
+              <w:t xml:space="preserve">Количество, шт</w:t>
+            </w:r>
+            <w:r>
+              <w:rPr>
+                <w:highlight w:val="yellow"/>
+              </w:rPr>
+            </w:r>
+          </w:p>
+        </w:tc>
+        <w:tc>
+          <w:tcPr>
+            <w:tcW w:w="1914" w:type="dxa"/>
+            <w:textDirection w:val="lrTb"/>
+            <w:noWrap w:val="false"/>
+          </w:tcPr>
+          <w:p>
+            <w:pPr>
+              <w:pStyle w:val="880"/>
+              <w:ind w:firstLine="0"/>
+              <w:jc w:val="left"/>
+              <w:rPr>
+                <w:highlight w:val="yellow"/>
+              </w:rPr>
+            </w:pPr>
+            <w:r>
+              <w:rPr>
+                <w:highlight w:val="yellow"/>
+              </w:rPr>
+              <w:t xml:space="preserve">Суммарная потребляемая мощность, мВт</w:t>
+            </w:r>
+            <w:r>
+              <w:rPr>
+                <w:highlight w:val="yellow"/>
+              </w:rPr>
+            </w:r>
+          </w:p>
+        </w:tc>
+      </w:tr>
+      <w:tr>
+        <w:trPr/>
+        <w:tc>
+          <w:tcPr>
+            <w:tcW w:w="1914" w:type="dxa"/>
+            <w:textDirection w:val="lrTb"/>
+            <w:noWrap w:val="false"/>
+          </w:tcPr>
+          <w:p>
+            <w:pPr>
+              <w:pStyle w:val="880"/>
+              <w:ind w:firstLine="0"/>
+              <w:jc w:val="center"/>
+              <w:rPr>
+                <w:highlight w:val="yellow"/>
+              </w:rPr>
+            </w:pPr>
+            <w:r>
+              <w:rPr>
+                <w:highlight w:val="yellow"/>
+              </w:rPr>
+              <w:t xml:space="preserve">ATmega8535</w:t>
+            </w:r>
+            <w:r>
+              <w:rPr>
+                <w:highlight w:val="yellow"/>
+              </w:rPr>
+            </w:r>
+          </w:p>
+        </w:tc>
+        <w:tc>
+          <w:tcPr>
+            <w:tcW w:w="1914" w:type="dxa"/>
+            <w:textDirection w:val="lrTb"/>
+            <w:noWrap w:val="false"/>
+          </w:tcPr>
+          <w:p>
+            <w:pPr>
+              <w:pStyle w:val="880"/>
+              <w:rPr>
+                <w:highlight w:val="yellow"/>
+              </w:rPr>
+            </w:pPr>
+            <w:r>
+              <w:rPr>
+                <w:highlight w:val="yellow"/>
+              </w:rPr>
+              <w:t xml:space="preserve">5.2</w:t>
+            </w:r>
+            <w:r>
+              <w:rPr>
+                <w:highlight w:val="yellow"/>
+              </w:rPr>
+            </w:r>
+          </w:p>
+        </w:tc>
+        <w:tc>
+          <w:tcPr>
+            <w:tcW w:w="1914" w:type="dxa"/>
+            <w:textDirection w:val="lrTb"/>
+            <w:noWrap w:val="false"/>
+          </w:tcPr>
+          <w:p>
+            <w:pPr>
+              <w:pStyle w:val="880"/>
+              <w:ind w:firstLine="0"/>
+              <w:jc w:val="center"/>
+              <w:rPr>
+                <w:highlight w:val="yellow"/>
+              </w:rPr>
+            </w:pPr>
+            <w:r>
+              <w:rPr>
+                <w:highlight w:val="yellow"/>
+              </w:rPr>
+              <w:t xml:space="preserve">26.0</w:t>
+            </w:r>
+            <w:r>
+              <w:rPr>
+                <w:highlight w:val="yellow"/>
+              </w:rPr>
+            </w:r>
+          </w:p>
+        </w:tc>
+        <w:tc>
+          <w:tcPr>
+            <w:tcW w:w="1914" w:type="dxa"/>
+            <w:textDirection w:val="lrTb"/>
+            <w:noWrap w:val="false"/>
+          </w:tcPr>
+          <w:p>
+            <w:pPr>
+              <w:pStyle w:val="880"/>
+              <w:rPr>
+                <w:highlight w:val="yellow"/>
+              </w:rPr>
+            </w:pPr>
+            <w:r>
+              <w:rPr>
+                <w:highlight w:val="yellow"/>
+              </w:rPr>
+              <w:t xml:space="preserve">1</w:t>
+            </w:r>
+            <w:r>
+              <w:rPr>
+                <w:highlight w:val="yellow"/>
+              </w:rPr>
+            </w:r>
+          </w:p>
+        </w:tc>
+        <w:tc>
+          <w:tcPr>
+            <w:tcW w:w="1914" w:type="dxa"/>
+            <w:textDirection w:val="lrTb"/>
+            <w:noWrap w:val="false"/>
+          </w:tcPr>
+          <w:p>
+            <w:pPr>
+              <w:pStyle w:val="880"/>
+              <w:ind w:firstLine="0"/>
+              <w:jc w:val="center"/>
+              <w:rPr>
+                <w:highlight w:val="yellow"/>
+              </w:rPr>
+            </w:pPr>
+            <w:r>
+              <w:rPr>
+                <w:highlight w:val="yellow"/>
+              </w:rPr>
+              <w:t xml:space="preserve">26.0</w:t>
+            </w:r>
+            <w:r>
+              <w:rPr>
+                <w:highlight w:val="yellow"/>
+              </w:rPr>
+            </w:r>
+            <w:r>
+              <w:rPr>
+                <w:highlight w:val="yellow"/>
+              </w:rPr>
+            </w:r>
+            <w:r>
+              <w:rPr>
+                <w:highlight w:val="yellow"/>
+              </w:rPr>
+            </w:r>
+            <w:r>
+              <w:rPr>
+                <w:highlight w:val="yellow"/>
+              </w:rPr>
+            </w:r>
+            <w:r>
+              <w:rPr>
+                <w:highlight w:val="yellow"/>
+              </w:rPr>
+            </w:r>
+          </w:p>
+        </w:tc>
+      </w:tr>
+      <w:tr>
+        <w:trPr/>
+        <w:tc>
+          <w:tcPr>
+            <w:tcW w:w="1914" w:type="dxa"/>
+            <w:textDirection w:val="lrTb"/>
+            <w:noWrap w:val="false"/>
+          </w:tcPr>
+          <w:p>
+            <w:pPr>
+              <w:pStyle w:val="880"/>
+              <w:ind w:firstLine="0"/>
+              <w:jc w:val="center"/>
+              <w:rPr>
+                <w:highlight w:val="yellow"/>
+              </w:rPr>
+            </w:pPr>
+            <w:r>
+              <w:rPr>
+                <w:highlight w:val="yellow"/>
+              </w:rPr>
+            </w:r>
+            <w:r>
+              <w:rPr>
+                <w:highlight w:val="yellow"/>
+              </w:rPr>
+              <w:t xml:space="preserve">FT232RL</w:t>
+            </w:r>
+            <w:r>
+              <w:rPr>
+                <w:highlight w:val="yellow"/>
+              </w:rPr>
+            </w:r>
+            <w:r>
+              <w:rPr>
+                <w:highlight w:val="yellow"/>
+              </w:rPr>
+            </w:r>
+          </w:p>
+        </w:tc>
+        <w:tc>
+          <w:tcPr>
+            <w:tcW w:w="1914" w:type="dxa"/>
+            <w:textDirection w:val="lrTb"/>
+            <w:noWrap w:val="false"/>
+          </w:tcPr>
+          <w:p>
+            <w:pPr>
+              <w:pStyle w:val="880"/>
+              <w:ind w:firstLine="0"/>
+              <w:jc w:val="center"/>
+              <w:rPr>
+                <w:highlight w:val="yellow"/>
+              </w:rPr>
+            </w:pPr>
+            <w:r>
+              <w:rPr>
+                <w:highlight w:val="yellow"/>
+              </w:rPr>
+              <w:t xml:space="preserve">15.0</w:t>
+            </w:r>
+            <w:r>
+              <w:rPr>
+                <w:highlight w:val="yellow"/>
+              </w:rPr>
+            </w:r>
+          </w:p>
+        </w:tc>
+        <w:tc>
+          <w:tcPr>
+            <w:tcW w:w="1914" w:type="dxa"/>
+            <w:textDirection w:val="lrTb"/>
+            <w:noWrap w:val="false"/>
+          </w:tcPr>
+          <w:p>
+            <w:pPr>
+              <w:pStyle w:val="880"/>
+              <w:ind w:firstLine="0"/>
+              <w:jc w:val="center"/>
+              <w:rPr>
+                <w:highlight w:val="yellow"/>
+              </w:rPr>
+            </w:pPr>
+            <w:r>
+              <w:rPr>
+                <w:highlight w:val="yellow"/>
+              </w:rPr>
+              <w:t xml:space="preserve">75.0</w:t>
+            </w:r>
+            <w:r>
+              <w:rPr>
+                <w:highlight w:val="yellow"/>
+              </w:rPr>
+            </w:r>
+          </w:p>
+        </w:tc>
+        <w:tc>
+          <w:tcPr>
+            <w:tcW w:w="1914" w:type="dxa"/>
+            <w:textDirection w:val="lrTb"/>
+            <w:noWrap w:val="false"/>
+          </w:tcPr>
+          <w:p>
+            <w:pPr>
+              <w:pStyle w:val="880"/>
+              <w:rPr>
+                <w:highlight w:val="yellow"/>
+              </w:rPr>
+            </w:pPr>
+            <w:r>
+              <w:rPr>
+                <w:highlight w:val="yellow"/>
+              </w:rPr>
+              <w:t xml:space="preserve">1</w:t>
+            </w:r>
+            <w:r>
+              <w:rPr>
+                <w:highlight w:val="yellow"/>
+              </w:rPr>
+            </w:r>
+          </w:p>
+        </w:tc>
+        <w:tc>
+          <w:tcPr>
+            <w:tcW w:w="1914" w:type="dxa"/>
+            <w:textDirection w:val="lrTb"/>
+            <w:noWrap w:val="false"/>
+          </w:tcPr>
+          <w:p>
+            <w:pPr>
+              <w:pStyle w:val="880"/>
+              <w:ind w:firstLine="0"/>
+              <w:jc w:val="center"/>
+              <w:rPr>
+                <w:highlight w:val="yellow"/>
+              </w:rPr>
+            </w:pPr>
+            <w:r>
+              <w:rPr>
+                <w:highlight w:val="yellow"/>
+              </w:rPr>
+              <w:t xml:space="preserve">75.0</w:t>
+            </w:r>
+            <w:r>
+              <w:rPr>
+                <w:highlight w:val="yellow"/>
+              </w:rPr>
+            </w:r>
+          </w:p>
+        </w:tc>
+      </w:tr>
+      <w:tr>
+        <w:trPr/>
+        <w:tc>
+          <w:tcPr>
+            <w:tcW w:w="1914" w:type="dxa"/>
+            <w:textDirection w:val="lrTb"/>
+            <w:noWrap w:val="false"/>
+          </w:tcPr>
+          <w:p>
+            <w:pPr>
+              <w:pStyle w:val="880"/>
+              <w:ind w:firstLine="0"/>
+              <w:jc w:val="center"/>
+              <w:rPr>
+                <w:highlight w:val="yellow"/>
+              </w:rPr>
+            </w:pPr>
+            <w:r>
+              <w:rPr>
+                <w:highlight w:val="yellow"/>
+              </w:rPr>
+            </w:r>
+            <w:r>
+              <w:rPr>
+                <w:highlight w:val="yellow"/>
+              </w:rPr>
+              <w:t xml:space="preserve">SN74LS48</w:t>
+            </w:r>
+            <w:r>
+              <w:rPr>
+                <w:highlight w:val="yellow"/>
+              </w:rPr>
+            </w:r>
+            <w:r>
+              <w:rPr>
+                <w:highlight w:val="yellow"/>
+              </w:rPr>
+            </w:r>
+          </w:p>
+        </w:tc>
+        <w:tc>
+          <w:tcPr>
+            <w:tcW w:w="1914" w:type="dxa"/>
+            <w:textDirection w:val="lrTb"/>
+            <w:noWrap w:val="false"/>
+          </w:tcPr>
+          <w:p>
+            <w:pPr>
+              <w:pStyle w:val="880"/>
+              <w:ind w:firstLine="0"/>
+              <w:jc w:val="center"/>
+              <w:rPr>
+                <w:highlight w:val="yellow"/>
+              </w:rPr>
+            </w:pPr>
+            <w:r>
+              <w:rPr>
+                <w:highlight w:val="yellow"/>
+              </w:rPr>
+              <w:t xml:space="preserve">25.0</w:t>
+            </w:r>
+            <w:r>
+              <w:rPr>
+                <w:highlight w:val="yellow"/>
+              </w:rPr>
+            </w:r>
+          </w:p>
+        </w:tc>
+        <w:tc>
+          <w:tcPr>
+            <w:tcW w:w="1914" w:type="dxa"/>
+            <w:textDirection w:val="lrTb"/>
+            <w:noWrap w:val="false"/>
+          </w:tcPr>
+          <w:p>
+            <w:pPr>
+              <w:pStyle w:val="880"/>
+              <w:ind w:firstLine="0"/>
+              <w:jc w:val="center"/>
+              <w:rPr>
+                <w:highlight w:val="yellow"/>
+              </w:rPr>
+            </w:pPr>
+            <w:r>
+              <w:rPr>
+                <w:highlight w:val="yellow"/>
+              </w:rPr>
+              <w:t xml:space="preserve">125.0</w:t>
+            </w:r>
+            <w:r>
+              <w:rPr>
+                <w:highlight w:val="yellow"/>
+              </w:rPr>
+            </w:r>
+          </w:p>
+        </w:tc>
+        <w:tc>
+          <w:tcPr>
+            <w:tcW w:w="1914" w:type="dxa"/>
+            <w:textDirection w:val="lrTb"/>
+            <w:noWrap w:val="false"/>
+          </w:tcPr>
+          <w:p>
+            <w:pPr>
+              <w:pStyle w:val="880"/>
+              <w:rPr>
+                <w:highlight w:val="yellow"/>
+              </w:rPr>
+            </w:pPr>
+            <w:r>
+              <w:rPr>
+                <w:highlight w:val="yellow"/>
+              </w:rPr>
+              <w:t xml:space="preserve">1</w:t>
+            </w:r>
+            <w:r>
+              <w:rPr>
+                <w:highlight w:val="yellow"/>
+              </w:rPr>
+            </w:r>
+          </w:p>
+        </w:tc>
+        <w:tc>
+          <w:tcPr>
+            <w:tcW w:w="1914" w:type="dxa"/>
+            <w:textDirection w:val="lrTb"/>
+            <w:noWrap w:val="false"/>
+          </w:tcPr>
+          <w:p>
+            <w:pPr>
+              <w:pStyle w:val="880"/>
+              <w:ind w:firstLine="0"/>
+              <w:jc w:val="center"/>
+              <w:rPr>
+                <w:highlight w:val="yellow"/>
+              </w:rPr>
+            </w:pPr>
+            <w:r>
+              <w:rPr>
+                <w:highlight w:val="yellow"/>
+              </w:rPr>
+              <w:t xml:space="preserve">125.0</w:t>
+            </w:r>
+            <w:r>
+              <w:rPr>
+                <w:highlight w:val="yellow"/>
+              </w:rPr>
+            </w:r>
+          </w:p>
+        </w:tc>
+      </w:tr>
+      <w:tr>
+        <w:trPr/>
+        <w:tc>
+          <w:tcPr>
+            <w:tcW w:w="1914" w:type="dxa"/>
+            <w:textDirection w:val="lrTb"/>
+            <w:noWrap w:val="false"/>
+          </w:tcPr>
+          <w:p>
+            <w:pPr>
+              <w:pStyle w:val="880"/>
+              <w:ind w:firstLine="0"/>
+              <w:jc w:val="center"/>
+              <w:rPr>
+                <w:highlight w:val="yellow"/>
+              </w:rPr>
+            </w:pPr>
+            <w:r>
+              <w:rPr>
+                <w:highlight w:val="yellow"/>
+              </w:rPr>
+            </w:r>
+            <w:r>
+              <w:rPr>
+                <w:highlight w:val="yellow"/>
+              </w:rPr>
+              <w:t xml:space="preserve">74HC137</w:t>
+            </w:r>
+            <w:r>
+              <w:rPr>
+                <w:highlight w:val="yellow"/>
+              </w:rPr>
+            </w:r>
+            <w:r>
+              <w:rPr>
+                <w:highlight w:val="yellow"/>
+              </w:rPr>
+            </w:r>
+          </w:p>
+        </w:tc>
+        <w:tc>
+          <w:tcPr>
+            <w:tcW w:w="1914" w:type="dxa"/>
+            <w:textDirection w:val="lrTb"/>
+            <w:noWrap w:val="false"/>
+          </w:tcPr>
+          <w:p>
+            <w:pPr>
+              <w:pStyle w:val="880"/>
+              <w:ind w:firstLine="0"/>
+              <w:jc w:val="center"/>
+              <w:rPr>
+                <w:highlight w:val="yellow"/>
+              </w:rPr>
+            </w:pPr>
+            <w:r>
+              <w:rPr>
+                <w:highlight w:val="yellow"/>
+              </w:rPr>
+              <w:t xml:space="preserve">15.0</w:t>
+            </w:r>
+            <w:r>
+              <w:rPr>
+                <w:highlight w:val="yellow"/>
+              </w:rPr>
+            </w:r>
+            <w:r>
+              <w:rPr>
+                <w:highlight w:val="yellow"/>
+              </w:rPr>
+            </w:r>
+            <w:r>
+              <w:rPr>
+                <w:highlight w:val="yellow"/>
+              </w:rPr>
+            </w:r>
+            <w:r>
+              <w:rPr>
+                <w:highlight w:val="yellow"/>
+              </w:rPr>
+            </w:r>
+            <w:r>
+              <w:rPr>
+                <w:highlight w:val="yellow"/>
+              </w:rPr>
+            </w:r>
+          </w:p>
+        </w:tc>
+        <w:tc>
+          <w:tcPr>
+            <w:tcW w:w="1914" w:type="dxa"/>
+            <w:textDirection w:val="lrTb"/>
+            <w:noWrap w:val="false"/>
+          </w:tcPr>
+          <w:p>
+            <w:pPr>
+              <w:pStyle w:val="880"/>
+              <w:rPr>
+                <w:highlight w:val="yellow"/>
+              </w:rPr>
+            </w:pPr>
+            <w:r>
+              <w:rPr>
+                <w:highlight w:val="yellow"/>
+              </w:rPr>
+            </w:r>
+            <w:r>
+              <w:rPr>
+                <w:highlight w:val="yellow"/>
+              </w:rPr>
+            </w:r>
+          </w:p>
+        </w:tc>
+        <w:tc>
+          <w:tcPr>
+            <w:tcW w:w="1914" w:type="dxa"/>
+            <w:textDirection w:val="lrTb"/>
+            <w:noWrap w:val="false"/>
+          </w:tcPr>
+          <w:p>
+            <w:pPr>
+              <w:pStyle w:val="880"/>
+              <w:rPr>
+                <w:highlight w:val="yellow"/>
+              </w:rPr>
+            </w:pPr>
+            <w:r>
+              <w:rPr>
+                <w:highlight w:val="yellow"/>
+              </w:rPr>
+              <w:t xml:space="preserve">1</w:t>
+            </w:r>
+            <w:r>
+              <w:rPr>
+                <w:highlight w:val="yellow"/>
+              </w:rPr>
+            </w:r>
+          </w:p>
+        </w:tc>
+        <w:tc>
+          <w:tcPr>
+            <w:tcW w:w="1914" w:type="dxa"/>
+            <w:textDirection w:val="lrTb"/>
+            <w:noWrap w:val="false"/>
+          </w:tcPr>
+          <w:p>
+            <w:pPr>
+              <w:pStyle w:val="880"/>
+              <w:rPr>
+                <w:highlight w:val="yellow"/>
+              </w:rPr>
+            </w:pPr>
+            <w:r>
+              <w:rPr>
+                <w:highlight w:val="yellow"/>
+              </w:rPr>
+            </w:r>
+            <w:r>
+              <w:rPr>
+                <w:highlight w:val="yellow"/>
+              </w:rPr>
+            </w:r>
+          </w:p>
+        </w:tc>
+      </w:tr>
+      <w:tr>
+        <w:trPr/>
+        <w:tc>
+          <w:tcPr>
+            <w:tcW w:w="1914" w:type="dxa"/>
+            <w:vMerge w:val="restart"/>
+            <w:textDirection w:val="lrTb"/>
+            <w:noWrap w:val="false"/>
+          </w:tcPr>
+          <w:p>
+            <w:pPr>
+              <w:pStyle w:val="880"/>
+              <w:ind w:firstLine="0"/>
+              <w:jc w:val="center"/>
+              <w:rPr>
+                <w:highlight w:val="yellow"/>
+              </w:rPr>
+            </w:pPr>
+            <w:r>
+              <w:rPr>
+                <w:highlight w:val="yellow"/>
+              </w:rPr>
+            </w:r>
+            <w:r>
+              <w:rPr>
+                <w:highlight w:val="yellow"/>
+              </w:rPr>
+              <w:t xml:space="preserve">CD4555</w:t>
+            </w:r>
+            <w:r>
+              <w:rPr>
+                <w:highlight w:val="yellow"/>
+              </w:rPr>
+            </w:r>
+            <w:r>
+              <w:rPr>
+                <w:highlight w:val="yellow"/>
+              </w:rPr>
+            </w:r>
+          </w:p>
+        </w:tc>
+        <w:tc>
+          <w:tcPr>
+            <w:tcW w:w="1914" w:type="dxa"/>
+            <w:vMerge w:val="restart"/>
+            <w:textDirection w:val="lrTb"/>
+            <w:noWrap w:val="false"/>
+          </w:tcPr>
+          <w:p>
+            <w:pPr>
+              <w:pStyle w:val="880"/>
+              <w:rPr>
+                <w:highlight w:val="yellow"/>
+              </w:rPr>
+            </w:pPr>
+            <w:r>
+              <w:rPr>
+                <w:highlight w:val="yellow"/>
+              </w:rPr>
+            </w:r>
+            <w:r>
+              <w:rPr>
+                <w:highlight w:val="yellow"/>
+              </w:rPr>
+            </w:r>
+          </w:p>
+        </w:tc>
+        <w:tc>
+          <w:tcPr>
+            <w:tcW w:w="1914" w:type="dxa"/>
+            <w:vMerge w:val="restart"/>
+            <w:textDirection w:val="lrTb"/>
+            <w:noWrap w:val="false"/>
+          </w:tcPr>
+          <w:p>
+            <w:pPr>
+              <w:pStyle w:val="880"/>
+              <w:rPr>
+                <w:highlight w:val="yellow"/>
+              </w:rPr>
+            </w:pPr>
+            <w:r>
+              <w:rPr>
+                <w:highlight w:val="yellow"/>
+              </w:rPr>
+            </w:r>
+            <w:r>
+              <w:rPr>
+                <w:highlight w:val="yellow"/>
+              </w:rPr>
+            </w:r>
+          </w:p>
+        </w:tc>
+        <w:tc>
+          <w:tcPr>
+            <w:tcW w:w="1914" w:type="dxa"/>
+            <w:vMerge w:val="restart"/>
+            <w:textDirection w:val="lrTb"/>
+            <w:noWrap w:val="false"/>
+          </w:tcPr>
+          <w:p>
+            <w:pPr>
+              <w:pStyle w:val="880"/>
+              <w:ind w:firstLine="0"/>
+              <w:jc w:val="center"/>
+              <w:rPr>
+                <w:highlight w:val="yellow"/>
+              </w:rPr>
+            </w:pPr>
+            <w:r>
+              <w:rPr>
+                <w:highlight w:val="yellow"/>
+              </w:rPr>
+              <w:t xml:space="preserve">4</w:t>
+            </w:r>
+            <w:r>
+              <w:rPr>
+                <w:highlight w:val="yellow"/>
+              </w:rPr>
+            </w:r>
+          </w:p>
+        </w:tc>
+        <w:tc>
+          <w:tcPr>
+            <w:tcW w:w="1914" w:type="dxa"/>
+            <w:vMerge w:val="restart"/>
+            <w:textDirection w:val="lrTb"/>
+            <w:noWrap w:val="false"/>
+          </w:tcPr>
+          <w:p>
+            <w:pPr>
+              <w:pStyle w:val="880"/>
+              <w:rPr>
+                <w:highlight w:val="yellow"/>
+              </w:rPr>
+            </w:pPr>
+            <w:r>
+              <w:rPr>
+                <w:highlight w:val="yellow"/>
+              </w:rPr>
+            </w:r>
+            <w:r>
+              <w:rPr>
+                <w:highlight w:val="yellow"/>
+              </w:rPr>
+            </w:r>
+          </w:p>
+        </w:tc>
+      </w:tr>
+      <w:tr>
+        <w:trPr/>
+        <w:tc>
+          <w:tcPr>
+            <w:tcW w:w="1914" w:type="dxa"/>
+            <w:vMerge w:val="restart"/>
+            <w:textDirection w:val="lrTb"/>
+            <w:noWrap w:val="false"/>
+          </w:tcPr>
+          <w:p>
+            <w:pPr>
+              <w:pStyle w:val="880"/>
+              <w:rPr>
+                <w:highlight w:val="yellow"/>
+              </w:rPr>
+            </w:pPr>
+            <w:r>
+              <w:rPr>
+                <w:highlight w:val="yellow"/>
+              </w:rPr>
+            </w:r>
+            <w:r>
+              <w:rPr>
+                <w:highlight w:val="yellow"/>
+              </w:rPr>
+            </w:r>
+          </w:p>
+        </w:tc>
+        <w:tc>
+          <w:tcPr>
+            <w:tcW w:w="1914" w:type="dxa"/>
+            <w:vMerge w:val="restart"/>
+            <w:textDirection w:val="lrTb"/>
+            <w:noWrap w:val="false"/>
+          </w:tcPr>
+          <w:p>
+            <w:pPr>
+              <w:pStyle w:val="880"/>
+              <w:rPr>
+                <w:highlight w:val="yellow"/>
+              </w:rPr>
+            </w:pPr>
+            <w:r>
+              <w:rPr>
+                <w:highlight w:val="yellow"/>
+              </w:rPr>
+            </w:r>
+            <w:r>
+              <w:rPr>
+                <w:highlight w:val="yellow"/>
+              </w:rPr>
+            </w:r>
+          </w:p>
+        </w:tc>
+        <w:tc>
+          <w:tcPr>
+            <w:tcW w:w="1914" w:type="dxa"/>
+            <w:vMerge w:val="restart"/>
+            <w:textDirection w:val="lrTb"/>
+            <w:noWrap w:val="false"/>
+          </w:tcPr>
+          <w:p>
+            <w:pPr>
+              <w:pStyle w:val="880"/>
+              <w:rPr>
+                <w:highlight w:val="yellow"/>
+              </w:rPr>
+            </w:pPr>
+            <w:r>
+              <w:rPr>
+                <w:highlight w:val="yellow"/>
+              </w:rPr>
+            </w:r>
+            <w:r>
+              <w:rPr>
+                <w:highlight w:val="yellow"/>
+              </w:rPr>
+            </w:r>
+          </w:p>
+        </w:tc>
+        <w:tc>
+          <w:tcPr>
+            <w:tcW w:w="1914" w:type="dxa"/>
+            <w:vMerge w:val="restart"/>
+            <w:textDirection w:val="lrTb"/>
+            <w:noWrap w:val="false"/>
+          </w:tcPr>
+          <w:p>
+            <w:pPr>
+              <w:pStyle w:val="880"/>
+              <w:rPr>
+                <w:highlight w:val="yellow"/>
+              </w:rPr>
+            </w:pPr>
+            <w:r>
+              <w:rPr>
+                <w:highlight w:val="yellow"/>
+              </w:rPr>
+            </w:r>
+            <w:r>
+              <w:rPr>
+                <w:highlight w:val="yellow"/>
+              </w:rPr>
+            </w:r>
+          </w:p>
+        </w:tc>
+        <w:tc>
+          <w:tcPr>
+            <w:tcW w:w="1914" w:type="dxa"/>
+            <w:vMerge w:val="restart"/>
+            <w:textDirection w:val="lrTb"/>
+            <w:noWrap w:val="false"/>
+          </w:tcPr>
+          <w:p>
+            <w:pPr>
+              <w:pStyle w:val="880"/>
+              <w:rPr>
+                <w:highlight w:val="yellow"/>
+              </w:rPr>
+            </w:pPr>
+            <w:r>
+              <w:rPr>
+                <w:highlight w:val="yellow"/>
+              </w:rPr>
+            </w:r>
+            <w:r>
+              <w:rPr>
+                <w:highlight w:val="yellow"/>
+              </w:rPr>
+            </w:r>
+          </w:p>
+        </w:tc>
+      </w:tr>
+      <w:tr>
+        <w:trPr/>
+        <w:tc>
+          <w:tcPr>
+            <w:tcW w:w="1914" w:type="dxa"/>
+            <w:vMerge w:val="restart"/>
+            <w:textDirection w:val="lrTb"/>
+            <w:noWrap w:val="false"/>
+          </w:tcPr>
+          <w:p>
+            <w:pPr>
+              <w:pStyle w:val="880"/>
+              <w:rPr>
+                <w:highlight w:val="yellow"/>
+              </w:rPr>
+            </w:pPr>
+            <w:r>
+              <w:rPr>
+                <w:highlight w:val="yellow"/>
+              </w:rPr>
+            </w:r>
+            <w:r>
+              <w:rPr>
+                <w:highlight w:val="yellow"/>
+              </w:rPr>
+            </w:r>
+          </w:p>
+        </w:tc>
+        <w:tc>
+          <w:tcPr>
+            <w:tcW w:w="1914" w:type="dxa"/>
+            <w:vMerge w:val="restart"/>
+            <w:textDirection w:val="lrTb"/>
+            <w:noWrap w:val="false"/>
+          </w:tcPr>
+          <w:p>
+            <w:pPr>
+              <w:pStyle w:val="880"/>
+              <w:rPr>
+                <w:highlight w:val="yellow"/>
+              </w:rPr>
+            </w:pPr>
+            <w:r>
+              <w:rPr>
+                <w:highlight w:val="yellow"/>
+              </w:rPr>
+            </w:r>
+            <w:r>
+              <w:rPr>
+                <w:highlight w:val="yellow"/>
+              </w:rPr>
+            </w:r>
+          </w:p>
+        </w:tc>
+        <w:tc>
+          <w:tcPr>
+            <w:tcW w:w="1914" w:type="dxa"/>
+            <w:vMerge w:val="restart"/>
+            <w:textDirection w:val="lrTb"/>
+            <w:noWrap w:val="false"/>
+          </w:tcPr>
+          <w:p>
+            <w:pPr>
+              <w:pStyle w:val="880"/>
+              <w:rPr>
+                <w:highlight w:val="yellow"/>
+              </w:rPr>
+            </w:pPr>
+            <w:r>
+              <w:rPr>
+                <w:highlight w:val="yellow"/>
+              </w:rPr>
+            </w:r>
+            <w:r>
+              <w:rPr>
+                <w:highlight w:val="yellow"/>
+              </w:rPr>
+            </w:r>
+          </w:p>
+        </w:tc>
+        <w:tc>
+          <w:tcPr>
+            <w:tcW w:w="1914" w:type="dxa"/>
+            <w:vMerge w:val="restart"/>
+            <w:textDirection w:val="lrTb"/>
+            <w:noWrap w:val="false"/>
+          </w:tcPr>
+          <w:p>
+            <w:pPr>
+              <w:pStyle w:val="880"/>
+              <w:rPr>
+                <w:highlight w:val="yellow"/>
+              </w:rPr>
+            </w:pPr>
+            <w:r>
+              <w:rPr>
+                <w:highlight w:val="yellow"/>
+              </w:rPr>
+            </w:r>
+            <w:r>
+              <w:rPr>
+                <w:highlight w:val="yellow"/>
+              </w:rPr>
+            </w:r>
+          </w:p>
+        </w:tc>
+        <w:tc>
+          <w:tcPr>
+            <w:tcW w:w="1914" w:type="dxa"/>
+            <w:vMerge w:val="restart"/>
+            <w:textDirection w:val="lrTb"/>
+            <w:noWrap w:val="false"/>
+          </w:tcPr>
+          <w:p>
+            <w:pPr>
+              <w:pStyle w:val="880"/>
+              <w:rPr>
+                <w:highlight w:val="yellow"/>
+              </w:rPr>
+            </w:pPr>
+            <w:r>
+              <w:rPr>
+                <w:highlight w:val="yellow"/>
+              </w:rPr>
+            </w:r>
+            <w:r>
+              <w:rPr>
+                <w:highlight w:val="yellow"/>
+              </w:rPr>
+            </w:r>
+          </w:p>
+        </w:tc>
+      </w:tr>
+      <w:tr>
+        <w:trPr/>
+        <w:tc>
+          <w:tcPr>
+            <w:tcW w:w="1914" w:type="dxa"/>
+            <w:vMerge w:val="restart"/>
+            <w:textDirection w:val="lrTb"/>
+            <w:noWrap w:val="false"/>
+          </w:tcPr>
+          <w:p>
+            <w:pPr>
+              <w:pStyle w:val="880"/>
+              <w:rPr>
+                <w:highlight w:val="yellow"/>
+              </w:rPr>
+            </w:pPr>
+            <w:r>
+              <w:rPr>
+                <w:highlight w:val="yellow"/>
+              </w:rPr>
+            </w:r>
+            <w:r>
+              <w:rPr>
+                <w:highlight w:val="yellow"/>
+              </w:rPr>
+            </w:r>
+          </w:p>
+        </w:tc>
+        <w:tc>
+          <w:tcPr>
+            <w:tcW w:w="1914" w:type="dxa"/>
+            <w:vMerge w:val="restart"/>
+            <w:textDirection w:val="lrTb"/>
+            <w:noWrap w:val="false"/>
+          </w:tcPr>
+          <w:p>
+            <w:pPr>
+              <w:pStyle w:val="880"/>
+              <w:rPr>
+                <w:highlight w:val="yellow"/>
+              </w:rPr>
+            </w:pPr>
+            <w:r>
+              <w:rPr>
+                <w:highlight w:val="yellow"/>
+              </w:rPr>
+            </w:r>
+            <w:r>
+              <w:rPr>
+                <w:highlight w:val="yellow"/>
+              </w:rPr>
+            </w:r>
+          </w:p>
+        </w:tc>
+        <w:tc>
+          <w:tcPr>
+            <w:tcW w:w="1914" w:type="dxa"/>
+            <w:vMerge w:val="restart"/>
+            <w:textDirection w:val="lrTb"/>
+            <w:noWrap w:val="false"/>
+          </w:tcPr>
+          <w:p>
+            <w:pPr>
+              <w:pStyle w:val="880"/>
+              <w:rPr>
+                <w:highlight w:val="yellow"/>
+              </w:rPr>
+            </w:pPr>
+            <w:r>
+              <w:rPr>
+                <w:highlight w:val="yellow"/>
+              </w:rPr>
+            </w:r>
+            <w:r>
+              <w:rPr>
+                <w:highlight w:val="yellow"/>
+              </w:rPr>
+            </w:r>
+          </w:p>
+        </w:tc>
+        <w:tc>
+          <w:tcPr>
+            <w:tcW w:w="1914" w:type="dxa"/>
+            <w:vMerge w:val="restart"/>
+            <w:textDirection w:val="lrTb"/>
+            <w:noWrap w:val="false"/>
+          </w:tcPr>
+          <w:p>
+            <w:pPr>
+              <w:pStyle w:val="880"/>
+              <w:rPr>
+                <w:highlight w:val="yellow"/>
+              </w:rPr>
+            </w:pPr>
+            <w:r>
+              <w:rPr>
+                <w:highlight w:val="yellow"/>
+              </w:rPr>
+            </w:r>
+            <w:r>
+              <w:rPr>
+                <w:highlight w:val="yellow"/>
+              </w:rPr>
+            </w:r>
+          </w:p>
+        </w:tc>
+        <w:tc>
+          <w:tcPr>
+            <w:tcW w:w="1914" w:type="dxa"/>
+            <w:vMerge w:val="restart"/>
+            <w:textDirection w:val="lrTb"/>
+            <w:noWrap w:val="false"/>
+          </w:tcPr>
+          <w:p>
+            <w:pPr>
+              <w:pStyle w:val="880"/>
+              <w:rPr>
+                <w:highlight w:val="yellow"/>
+              </w:rPr>
+            </w:pPr>
+            <w:r>
+              <w:rPr>
+                <w:highlight w:val="yellow"/>
+              </w:rPr>
+            </w:r>
+            <w:r>
+              <w:rPr>
+                <w:highlight w:val="yellow"/>
+              </w:rPr>
+            </w:r>
+          </w:p>
+        </w:tc>
+      </w:tr>
+    </w:tbl>
+    <w:p>
+      <w:pPr>
+        <w:pStyle w:val="880"/>
+        <w:ind w:firstLine="0"/>
+        <w:rPr>
+          <w:highlight w:val="yellow"/>
+        </w:rPr>
+      </w:pPr>
+      <w:r>
+        <w:rPr>
+          <w:highlight w:val="yellow"/>
+        </w:rPr>
+      </w:r>
+      <w:r>
+        <w:rPr>
+          <w:highlight w:val="yellow"/>
+        </w:rPr>
+      </w:r>
+    </w:p>
+    <w:p>
+      <w:pPr>
+        <w:shd w:val="nil"/>
+        <w:rPr>
+          <w:rStyle w:val="697"/>
+          <w:highlight w:val="none"/>
+        </w:rPr>
+      </w:pPr>
+      <w:r>
+        <w:rPr>
+          <w:highlight w:val="none"/>
+        </w:rPr>
+        <w:br w:type="page" w:clear="all"/>
+      </w:r>
+      <w:r>
+        <w:rPr>
+          <w:highlight w:val="none"/>
+        </w:rPr>
+      </w:r>
+    </w:p>
+    <w:p>
+      <w:pPr>
         <w:pStyle w:val="696"/>
         <w:rPr>
-          <w:rStyle w:val="697"/>
           <w:highlight w:val="none"/>
         </w:rPr>
       </w:pPr>

</xml_diff>